<commit_message>
Continued work on simulation
</commit_message>
<xml_diff>
--- a/Documentation.docx
+++ b/Documentation.docx
@@ -5,11 +5,13 @@
     <w:p>
       <w:pPr>
         <w:spacing w:after="0" w:line="240" w:lineRule="auto"/>
-      </w:pPr>
-    </w:p>
-    <w:p>
-      <w:pPr>
-        <w:spacing w:after="0" w:line="240" w:lineRule="auto"/>
+        <w:jc w:val="both"/>
+      </w:pPr>
+    </w:p>
+    <w:p>
+      <w:pPr>
+        <w:spacing w:after="0" w:line="240" w:lineRule="auto"/>
+        <w:jc w:val="both"/>
       </w:pPr>
       <w:r>
         <w:tab/>
@@ -25,6 +27,19 @@
     <w:p>
       <w:pPr>
         <w:spacing w:after="0" w:line="240" w:lineRule="auto"/>
+        <w:jc w:val="both"/>
+      </w:pPr>
+    </w:p>
+    <w:p>
+      <w:pPr>
+        <w:spacing w:after="0" w:line="240" w:lineRule="auto"/>
+        <w:jc w:val="both"/>
+      </w:pPr>
+    </w:p>
+    <w:p>
+      <w:pPr>
+        <w:spacing w:after="0" w:line="240" w:lineRule="auto"/>
+        <w:jc w:val="both"/>
         <w:rPr>
           <w:b/>
         </w:rPr>
@@ -33,6 +48,7 @@
     <w:p>
       <w:pPr>
         <w:spacing w:after="0" w:line="240" w:lineRule="auto"/>
+        <w:jc w:val="both"/>
         <w:rPr>
           <w:b/>
         </w:rPr>
@@ -47,6 +63,7 @@
     <w:p>
       <w:pPr>
         <w:spacing w:after="0" w:line="240" w:lineRule="auto"/>
+        <w:jc w:val="both"/>
       </w:pPr>
       <w:r>
         <w:tab/>
@@ -58,10 +75,37 @@
       <w:r>
         <w:t xml:space="preserve">. </w:t>
       </w:r>
-    </w:p>
-    <w:p>
-      <w:pPr>
-        <w:spacing w:after="0" w:line="240" w:lineRule="auto"/>
+      <w:r>
+        <w:t>If, on a guitar, the 24</w:t>
+      </w:r>
+      <w:r>
+        <w:rPr>
+          <w:vertAlign w:val="superscript"/>
+        </w:rPr>
+        <w:t>th</w:t>
+      </w:r>
+      <w:r>
+        <w:t xml:space="preserve"> fret of the high e string is played (typical highest note), the resulting fundamental frequency is 1.318 kHz. The highest audible frequency by the standard limit of 20 kHz is the 15</w:t>
+      </w:r>
+      <w:r>
+        <w:rPr>
+          <w:vertAlign w:val="superscript"/>
+        </w:rPr>
+        <w:t xml:space="preserve">th </w:t>
+      </w:r>
+      <w:r>
+        <w:t>harmonic. This harmonic, following typical models of vibrating strings, has a very small amplitude, thus minimal impact on string tonality. This justifies a -3dB amplitude point</w:t>
+      </w:r>
+      <w:r>
+        <w:t xml:space="preserve"> at 20 kHz, as the attenuation close to that frequency will minimally impact the tonality of an expected guitar input.</w:t>
+      </w:r>
+      <w:bookmarkStart w:id="0" w:name="_GoBack"/>
+      <w:bookmarkEnd w:id="0"/>
+    </w:p>
+    <w:p>
+      <w:pPr>
+        <w:spacing w:after="0" w:line="240" w:lineRule="auto"/>
+        <w:jc w:val="both"/>
       </w:pPr>
     </w:p>
     <w:p>
@@ -72,6 +116,7 @@
           <w:numId w:val="5"/>
         </w:numPr>
         <w:spacing w:after="0" w:line="240" w:lineRule="auto"/>
+        <w:jc w:val="both"/>
       </w:pPr>
       <w:r>
         <w:t>What filter topology?</w:t>
@@ -85,9 +130,18 @@
           <w:numId w:val="5"/>
         </w:numPr>
         <w:spacing w:after="0" w:line="240" w:lineRule="auto"/>
-      </w:pPr>
-      <w:r>
-        <w:t>Multiple feedback, single amplifier biquad.</w:t>
+        <w:jc w:val="both"/>
+      </w:pPr>
+      <w:r>
+        <w:t xml:space="preserve">Multiple feedback, single amplifier </w:t>
+      </w:r>
+      <w:proofErr w:type="spellStart"/>
+      <w:r>
+        <w:t>biquad</w:t>
+      </w:r>
+      <w:proofErr w:type="spellEnd"/>
+      <w:r>
+        <w:t>.</w:t>
       </w:r>
     </w:p>
     <w:p>
@@ -98,6 +152,7 @@
           <w:numId w:val="5"/>
         </w:numPr>
         <w:spacing w:after="0" w:line="240" w:lineRule="auto"/>
+        <w:jc w:val="both"/>
       </w:pPr>
       <w:r>
         <w:t>PROS</w:t>
@@ -111,6 +166,7 @@
           <w:numId w:val="5"/>
         </w:numPr>
         <w:spacing w:after="0" w:line="240" w:lineRule="auto"/>
+        <w:jc w:val="both"/>
       </w:pPr>
       <w:r>
         <w:t>Higher stability</w:t>
@@ -124,6 +180,7 @@
           <w:numId w:val="5"/>
         </w:numPr>
         <w:spacing w:after="0" w:line="240" w:lineRule="auto"/>
+        <w:jc w:val="both"/>
       </w:pPr>
       <w:r>
         <w:t>Justification needed</w:t>
@@ -137,6 +194,7 @@
           <w:numId w:val="5"/>
         </w:numPr>
         <w:spacing w:after="0" w:line="240" w:lineRule="auto"/>
+        <w:jc w:val="both"/>
       </w:pPr>
       <w:r>
         <w:t>*This may be due to the amplifier gain not</w:t>
@@ -153,6 +211,7 @@
           <w:numId w:val="5"/>
         </w:numPr>
         <w:spacing w:after="0" w:line="240" w:lineRule="auto"/>
+        <w:jc w:val="both"/>
       </w:pPr>
       <w:r>
         <w:t>Stability may become critical as one of the goals of this filter is to have a sharp cutoff by the Q factor using as little p</w:t>
@@ -169,9 +228,24 @@
           <w:numId w:val="5"/>
         </w:numPr>
         <w:spacing w:after="0" w:line="240" w:lineRule="auto"/>
+        <w:jc w:val="both"/>
       </w:pPr>
       <w:r>
         <w:t>Sensitivity?</w:t>
+      </w:r>
+    </w:p>
+    <w:p>
+      <w:pPr>
+        <w:pStyle w:val="ListParagraph"/>
+        <w:numPr>
+          <w:ilvl w:val="3"/>
+          <w:numId w:val="5"/>
+        </w:numPr>
+        <w:spacing w:after="0" w:line="240" w:lineRule="auto"/>
+        <w:jc w:val="both"/>
+      </w:pPr>
+      <w:r>
+        <w:t>Q factor can be chosen, independent of the gain</w:t>
       </w:r>
     </w:p>
     <w:p>
@@ -182,6 +256,7 @@
           <w:numId w:val="5"/>
         </w:numPr>
         <w:spacing w:after="0" w:line="240" w:lineRule="auto"/>
+        <w:jc w:val="both"/>
       </w:pPr>
       <w:r>
         <w:t>CONS</w:t>
@@ -195,12 +270,38 @@
           <w:numId w:val="5"/>
         </w:numPr>
         <w:spacing w:after="0" w:line="240" w:lineRule="auto"/>
-      </w:pPr>
-      <w:r>
-        <w:t xml:space="preserve">Does the amplifier </w:t>
-      </w:r>
-      <w:r>
-        <w:t>gain directly affect the Q factor?</w:t>
+        <w:jc w:val="both"/>
+      </w:pPr>
+      <w:r>
+        <w:t>Capacitor values cannot be the same</w:t>
+      </w:r>
+    </w:p>
+    <w:p>
+      <w:pPr>
+        <w:pStyle w:val="ListParagraph"/>
+        <w:numPr>
+          <w:ilvl w:val="3"/>
+          <w:numId w:val="5"/>
+        </w:numPr>
+        <w:spacing w:after="0" w:line="240" w:lineRule="auto"/>
+        <w:jc w:val="both"/>
+      </w:pPr>
+      <w:r>
+        <w:t>No guarantee capacitor values will be standard values</w:t>
+      </w:r>
+    </w:p>
+    <w:p>
+      <w:pPr>
+        <w:pStyle w:val="ListParagraph"/>
+        <w:numPr>
+          <w:ilvl w:val="4"/>
+          <w:numId w:val="5"/>
+        </w:numPr>
+        <w:spacing w:after="0" w:line="240" w:lineRule="auto"/>
+        <w:jc w:val="both"/>
+      </w:pPr>
+      <w:r>
+        <w:t>Potentially multiple capacitors in parallel/series necessary</w:t>
       </w:r>
     </w:p>
     <w:p>
@@ -211,12 +312,26 @@
           <w:numId w:val="5"/>
         </w:numPr>
         <w:spacing w:after="0" w:line="240" w:lineRule="auto"/>
-      </w:pPr>
-      <w:r>
-        <w:t>Sallen a</w:t>
-      </w:r>
-      <w:r>
-        <w:t>nd Key, single amplifier biquad.</w:t>
+        <w:jc w:val="both"/>
+      </w:pPr>
+      <w:proofErr w:type="spellStart"/>
+      <w:r>
+        <w:t>Sallen</w:t>
+      </w:r>
+      <w:proofErr w:type="spellEnd"/>
+      <w:r>
+        <w:t xml:space="preserve"> a</w:t>
+      </w:r>
+      <w:r>
+        <w:t xml:space="preserve">nd Key, single amplifier </w:t>
+      </w:r>
+      <w:proofErr w:type="spellStart"/>
+      <w:r>
+        <w:t>biquad</w:t>
+      </w:r>
+      <w:proofErr w:type="spellEnd"/>
+      <w:r>
+        <w:t>.</w:t>
       </w:r>
     </w:p>
     <w:p>
@@ -227,6 +342,7 @@
           <w:numId w:val="5"/>
         </w:numPr>
         <w:spacing w:after="0" w:line="240" w:lineRule="auto"/>
+        <w:jc w:val="both"/>
       </w:pPr>
       <w:r>
         <w:t>PROS</w:t>
@@ -240,9 +356,19 @@
           <w:numId w:val="5"/>
         </w:numPr>
         <w:spacing w:after="0" w:line="240" w:lineRule="auto"/>
-      </w:pPr>
-      <w:r>
-        <w:t>Capacitor values can be the same</w:t>
+        <w:jc w:val="both"/>
+      </w:pPr>
+      <w:r>
+        <w:t>Capacitor</w:t>
+      </w:r>
+      <w:r>
+        <w:t xml:space="preserve"> and resis</w:t>
+      </w:r>
+      <w:r>
+        <w:t>tor</w:t>
+      </w:r>
+      <w:r>
+        <w:t xml:space="preserve"> values can be the same</w:t>
       </w:r>
     </w:p>
     <w:p>
@@ -253,6 +379,7 @@
           <w:numId w:val="5"/>
         </w:numPr>
         <w:spacing w:after="0" w:line="240" w:lineRule="auto"/>
+        <w:jc w:val="both"/>
       </w:pPr>
       <w:r>
         <w:t>This can reduce bulk cost.</w:t>
@@ -266,6 +393,7 @@
           <w:numId w:val="5"/>
         </w:numPr>
         <w:spacing w:after="0" w:line="240" w:lineRule="auto"/>
+        <w:jc w:val="both"/>
       </w:pPr>
       <w:r>
         <w:t>CONS</w:t>
@@ -279,9 +407,16 @@
           <w:numId w:val="5"/>
         </w:numPr>
         <w:spacing w:after="0" w:line="240" w:lineRule="auto"/>
-      </w:pPr>
-      <w:r>
-        <w:t>Amplifier gain affects the Q factor</w:t>
+        <w:jc w:val="both"/>
+      </w:pPr>
+      <w:r>
+        <w:t>Amplifier gain</w:t>
+      </w:r>
+      <w:r>
+        <w:t xml:space="preserve"> directly</w:t>
+      </w:r>
+      <w:r>
+        <w:t xml:space="preserve"> affects the Q factor</w:t>
       </w:r>
     </w:p>
     <w:p>
@@ -292,9 +427,217 @@
           <w:numId w:val="5"/>
         </w:numPr>
         <w:spacing w:after="0" w:line="240" w:lineRule="auto"/>
-      </w:pPr>
-      <w:r>
-        <w:t>If resistors are properly matched for a gain of 1</w:t>
+        <w:jc w:val="both"/>
+      </w:pPr>
+      <w:r>
+        <w:t>*</w:t>
+      </w:r>
+      <w:r>
+        <w:t xml:space="preserve">If resistors are </w:t>
+      </w:r>
+      <w:r>
+        <w:t>properly matched</w:t>
+      </w:r>
+      <w:r>
+        <w:t>, gain should remain constant due to sensitivity and TCO.</w:t>
+      </w:r>
+    </w:p>
+    <w:p>
+      <w:pPr>
+        <w:pStyle w:val="ListParagraph"/>
+        <w:numPr>
+          <w:ilvl w:val="3"/>
+          <w:numId w:val="5"/>
+        </w:numPr>
+        <w:spacing w:after="0" w:line="240" w:lineRule="auto"/>
+        <w:jc w:val="both"/>
+      </w:pPr>
+      <w:r>
+        <w:t>Gain restrictions greatly limit Q factor to be no more than 1</w:t>
+      </w:r>
+    </w:p>
+    <w:p>
+      <w:pPr>
+        <w:pStyle w:val="ListParagraph"/>
+        <w:numPr>
+          <w:ilvl w:val="4"/>
+          <w:numId w:val="5"/>
+        </w:numPr>
+        <w:spacing w:after="0" w:line="240" w:lineRule="auto"/>
+        <w:jc w:val="both"/>
+      </w:pPr>
+      <m:oMath>
+        <m:sSub>
+          <m:sSubPr>
+            <m:ctrlPr>
+              <w:rPr>
+                <w:rFonts w:ascii="Cambria Math" w:hAnsi="Cambria Math"/>
+                <w:i/>
+              </w:rPr>
+            </m:ctrlPr>
+          </m:sSubPr>
+          <m:e>
+            <m:r>
+              <w:rPr>
+                <w:rFonts w:ascii="Cambria Math" w:hAnsi="Cambria Math"/>
+              </w:rPr>
+              <m:t>Q</m:t>
+            </m:r>
+          </m:e>
+          <m:sub>
+            <m:r>
+              <w:rPr>
+                <w:rFonts w:ascii="Cambria Math" w:hAnsi="Cambria Math"/>
+              </w:rPr>
+              <m:t>P</m:t>
+            </m:r>
+          </m:sub>
+        </m:sSub>
+        <m:r>
+          <w:rPr>
+            <w:rFonts w:ascii="Cambria Math" w:hAnsi="Cambria Math"/>
+          </w:rPr>
+          <m:t>=</m:t>
+        </m:r>
+        <m:f>
+          <m:fPr>
+            <m:ctrlPr>
+              <w:rPr>
+                <w:rFonts w:ascii="Cambria Math" w:hAnsi="Cambria Math"/>
+                <w:i/>
+              </w:rPr>
+            </m:ctrlPr>
+          </m:fPr>
+          <m:num>
+            <m:r>
+              <w:rPr>
+                <w:rFonts w:ascii="Cambria Math" w:hAnsi="Cambria Math"/>
+              </w:rPr>
+              <m:t>1</m:t>
+            </m:r>
+          </m:num>
+          <m:den>
+            <m:r>
+              <w:rPr>
+                <w:rFonts w:ascii="Cambria Math" w:hAnsi="Cambria Math"/>
+              </w:rPr>
+              <m:t>3-</m:t>
+            </m:r>
+            <m:sSub>
+              <m:sSubPr>
+                <m:ctrlPr>
+                  <w:rPr>
+                    <w:rFonts w:ascii="Cambria Math" w:hAnsi="Cambria Math"/>
+                    <w:i/>
+                  </w:rPr>
+                </m:ctrlPr>
+              </m:sSubPr>
+              <m:e>
+                <m:r>
+                  <w:rPr>
+                    <w:rFonts w:ascii="Cambria Math" w:hAnsi="Cambria Math"/>
+                  </w:rPr>
+                  <m:t>μ</m:t>
+                </m:r>
+              </m:e>
+              <m:sub>
+                <m:r>
+                  <w:rPr>
+                    <w:rFonts w:ascii="Cambria Math" w:hAnsi="Cambria Math"/>
+                  </w:rPr>
+                  <m:t>A</m:t>
+                </m:r>
+              </m:sub>
+            </m:sSub>
+          </m:den>
+        </m:f>
+        <m:r>
+          <w:rPr>
+            <w:rFonts w:ascii="Cambria Math" w:eastAsiaTheme="minorEastAsia" w:hAnsi="Cambria Math"/>
+          </w:rPr>
+          <m:t xml:space="preserve">,            </m:t>
+        </m:r>
+        <m:sSub>
+          <m:sSubPr>
+            <m:ctrlPr>
+              <w:rPr>
+                <w:rFonts w:ascii="Cambria Math" w:eastAsiaTheme="minorEastAsia" w:hAnsi="Cambria Math"/>
+                <w:i/>
+              </w:rPr>
+            </m:ctrlPr>
+          </m:sSubPr>
+          <m:e>
+            <m:r>
+              <w:rPr>
+                <w:rFonts w:ascii="Cambria Math" w:eastAsiaTheme="minorEastAsia" w:hAnsi="Cambria Math"/>
+              </w:rPr>
+              <m:t>μ</m:t>
+            </m:r>
+          </m:e>
+          <m:sub>
+            <m:r>
+              <w:rPr>
+                <w:rFonts w:ascii="Cambria Math" w:eastAsiaTheme="minorEastAsia" w:hAnsi="Cambria Math"/>
+              </w:rPr>
+              <m:t>A</m:t>
+            </m:r>
+          </m:sub>
+        </m:sSub>
+        <m:r>
+          <w:rPr>
+            <w:rFonts w:ascii="Cambria Math" w:eastAsiaTheme="minorEastAsia" w:hAnsi="Cambria Math"/>
+          </w:rPr>
+          <m:t xml:space="preserve">= </m:t>
+        </m:r>
+        <m:sSub>
+          <m:sSubPr>
+            <m:ctrlPr>
+              <w:rPr>
+                <w:rFonts w:ascii="Cambria Math" w:eastAsiaTheme="minorEastAsia" w:hAnsi="Cambria Math"/>
+                <w:i/>
+              </w:rPr>
+            </m:ctrlPr>
+          </m:sSubPr>
+          <m:e>
+            <m:r>
+              <w:rPr>
+                <w:rFonts w:ascii="Cambria Math" w:eastAsiaTheme="minorEastAsia" w:hAnsi="Cambria Math"/>
+              </w:rPr>
+              <m:t>K</m:t>
+            </m:r>
+          </m:e>
+          <m:sub>
+            <m:r>
+              <w:rPr>
+                <w:rFonts w:ascii="Cambria Math" w:eastAsiaTheme="minorEastAsia" w:hAnsi="Cambria Math"/>
+              </w:rPr>
+              <m:t>LP</m:t>
+            </m:r>
+          </m:sub>
+        </m:sSub>
+        <m:r>
+          <w:rPr>
+            <w:rFonts w:ascii="Cambria Math" w:eastAsiaTheme="minorEastAsia" w:hAnsi="Cambria Math"/>
+          </w:rPr>
+          <m:t>≤2</m:t>
+        </m:r>
+      </m:oMath>
+    </w:p>
+    <w:p>
+      <w:pPr>
+        <w:pStyle w:val="ListParagraph"/>
+        <w:numPr>
+          <w:ilvl w:val="3"/>
+          <w:numId w:val="5"/>
+        </w:numPr>
+        <w:spacing w:after="0" w:line="240" w:lineRule="auto"/>
+        <w:jc w:val="both"/>
+      </w:pPr>
+      <w:r>
+        <w:t>Negative feedback path requires 1 additional resistor compared to the multiple feedback topology</w:t>
+      </w:r>
+      <w:r>
+        <w:t>.</w:t>
       </w:r>
     </w:p>
     <w:p>
@@ -305,10 +648,16 @@
           <w:numId w:val="5"/>
         </w:numPr>
         <w:spacing w:after="0" w:line="240" w:lineRule="auto"/>
-      </w:pPr>
-      <w:r>
-        <w:t>Multiple Amplifier Biquads</w:t>
-      </w:r>
+        <w:jc w:val="both"/>
+      </w:pPr>
+      <w:r>
+        <w:t xml:space="preserve">Multiple Amplifier </w:t>
+      </w:r>
+      <w:proofErr w:type="spellStart"/>
+      <w:r>
+        <w:t>Biquads</w:t>
+      </w:r>
+      <w:proofErr w:type="spellEnd"/>
     </w:p>
     <w:p>
       <w:pPr>
@@ -318,6 +667,7 @@
           <w:numId w:val="5"/>
         </w:numPr>
         <w:spacing w:after="0" w:line="240" w:lineRule="auto"/>
+        <w:jc w:val="both"/>
       </w:pPr>
       <w:r>
         <w:t>Out of the question due to unnecessary extra cost of extra op-amps.</w:t>
@@ -328,16 +678,19 @@
         <w:pStyle w:val="ListParagraph"/>
         <w:spacing w:after="0" w:line="240" w:lineRule="auto"/>
         <w:ind w:left="2160"/>
-      </w:pPr>
-    </w:p>
-    <w:p>
-      <w:pPr>
-        <w:spacing w:after="0" w:line="240" w:lineRule="auto"/>
-      </w:pPr>
-    </w:p>
-    <w:p>
-      <w:pPr>
-        <w:spacing w:after="0" w:line="240" w:lineRule="auto"/>
+        <w:jc w:val="both"/>
+      </w:pPr>
+    </w:p>
+    <w:p>
+      <w:pPr>
+        <w:spacing w:after="0" w:line="240" w:lineRule="auto"/>
+        <w:jc w:val="both"/>
+      </w:pPr>
+    </w:p>
+    <w:p>
+      <w:pPr>
+        <w:spacing w:after="0" w:line="240" w:lineRule="auto"/>
+        <w:jc w:val="both"/>
         <w:rPr>
           <w:u w:val="single"/>
         </w:rPr>
@@ -360,10 +713,22 @@
           <w:numId w:val="3"/>
         </w:numPr>
         <w:spacing w:after="0" w:line="240" w:lineRule="auto"/>
-      </w:pPr>
-      <w:r>
-        <w:t>Lowpass or Bandpass</w:t>
-      </w:r>
+        <w:jc w:val="both"/>
+      </w:pPr>
+      <w:proofErr w:type="spellStart"/>
+      <w:r>
+        <w:lastRenderedPageBreak/>
+        <w:t>Lowpass</w:t>
+      </w:r>
+      <w:proofErr w:type="spellEnd"/>
+      <w:r>
+        <w:t xml:space="preserve"> or </w:t>
+      </w:r>
+      <w:proofErr w:type="spellStart"/>
+      <w:r>
+        <w:t>Bandpass</w:t>
+      </w:r>
+      <w:proofErr w:type="spellEnd"/>
     </w:p>
     <w:p>
       <w:pPr>
@@ -373,9 +738,15 @@
           <w:numId w:val="3"/>
         </w:numPr>
         <w:spacing w:after="0" w:line="240" w:lineRule="auto"/>
-      </w:pPr>
-      <w:r>
-        <w:t>Lowpass and coupling capacitor</w:t>
+        <w:jc w:val="both"/>
+      </w:pPr>
+      <w:proofErr w:type="spellStart"/>
+      <w:r>
+        <w:t>Lowpass</w:t>
+      </w:r>
+      <w:proofErr w:type="spellEnd"/>
+      <w:r>
+        <w:t xml:space="preserve"> and coupling capacitor</w:t>
       </w:r>
     </w:p>
     <w:p>
@@ -386,10 +757,13 @@
           <w:numId w:val="3"/>
         </w:numPr>
         <w:spacing w:after="0" w:line="240" w:lineRule="auto"/>
-      </w:pPr>
+        <w:jc w:val="both"/>
+      </w:pPr>
+      <w:proofErr w:type="spellStart"/>
       <w:r>
         <w:t>Bandpass</w:t>
       </w:r>
+      <w:proofErr w:type="spellEnd"/>
     </w:p>
     <w:p>
       <w:pPr>
@@ -399,6 +773,7 @@
           <w:numId w:val="3"/>
         </w:numPr>
         <w:spacing w:after="0" w:line="240" w:lineRule="auto"/>
+        <w:jc w:val="both"/>
       </w:pPr>
       <w:r>
         <w:t>Passband</w:t>
@@ -412,13 +787,19 @@
           <w:numId w:val="3"/>
         </w:numPr>
         <w:spacing w:after="0" w:line="240" w:lineRule="auto"/>
+        <w:jc w:val="both"/>
       </w:pPr>
       <w:r>
         <w:t>0 – 20kHz</w:t>
       </w:r>
       <w:r>
-        <w:t xml:space="preserve"> for lowpass</w:t>
-      </w:r>
+        <w:t xml:space="preserve"> for </w:t>
+      </w:r>
+      <w:proofErr w:type="spellStart"/>
+      <w:r>
+        <w:t>lowpass</w:t>
+      </w:r>
+      <w:proofErr w:type="spellEnd"/>
     </w:p>
     <w:p>
       <w:pPr>
@@ -428,13 +809,19 @@
           <w:numId w:val="3"/>
         </w:numPr>
         <w:spacing w:after="0" w:line="240" w:lineRule="auto"/>
+        <w:jc w:val="both"/>
       </w:pPr>
       <w:r>
         <w:t>20 – 20kHz</w:t>
       </w:r>
       <w:r>
-        <w:t xml:space="preserve"> for bandpass</w:t>
-      </w:r>
+        <w:t xml:space="preserve"> for </w:t>
+      </w:r>
+      <w:proofErr w:type="spellStart"/>
+      <w:r>
+        <w:t>bandpass</w:t>
+      </w:r>
+      <w:proofErr w:type="spellEnd"/>
     </w:p>
     <w:p>
       <w:pPr>
@@ -444,6 +831,7 @@
           <w:numId w:val="3"/>
         </w:numPr>
         <w:spacing w:after="0" w:line="240" w:lineRule="auto"/>
+        <w:jc w:val="both"/>
       </w:pPr>
       <w:r>
         <w:t>Stopband</w:t>
@@ -457,6 +845,7 @@
           <w:numId w:val="3"/>
         </w:numPr>
         <w:spacing w:after="0" w:line="240" w:lineRule="auto"/>
+        <w:jc w:val="both"/>
       </w:pPr>
       <w:r>
         <w:t>TBD</w:t>
@@ -465,11 +854,13 @@
     <w:p>
       <w:pPr>
         <w:spacing w:after="0" w:line="240" w:lineRule="auto"/>
-      </w:pPr>
-    </w:p>
-    <w:p>
-      <w:pPr>
-        <w:spacing w:after="0" w:line="240" w:lineRule="auto"/>
+        <w:jc w:val="both"/>
+      </w:pPr>
+    </w:p>
+    <w:p>
+      <w:pPr>
+        <w:spacing w:after="0" w:line="240" w:lineRule="auto"/>
+        <w:jc w:val="both"/>
         <w:rPr>
           <w:u w:val="single"/>
         </w:rPr>
@@ -486,57 +877,205 @@
     </w:p>
     <w:p>
       <w:pPr>
-        <w:spacing w:after="0" w:line="240" w:lineRule="auto"/>
-      </w:pPr>
-      <w:r>
-        <w:tab/>
-      </w:r>
-      <w:r>
-        <w:tab/>
-        <w:t xml:space="preserve">Coupling capacitor is needed for a lowpass response. Will this affect signal response? If </w:t>
-      </w:r>
-      <w:r>
-        <w:tab/>
-        <w:t>the capacitor value is small enough, any delay produced should be sufficiently small.</w:t>
+        <w:pStyle w:val="ListParagraph"/>
+        <w:numPr>
+          <w:ilvl w:val="0"/>
+          <w:numId w:val="13"/>
+        </w:numPr>
+        <w:spacing w:after="0" w:line="240" w:lineRule="auto"/>
+        <w:jc w:val="both"/>
+      </w:pPr>
+      <w:r>
+        <w:t xml:space="preserve">Coupling capacitor is needed for a </w:t>
+      </w:r>
+      <w:proofErr w:type="spellStart"/>
+      <w:r>
+        <w:t>lowpass</w:t>
+      </w:r>
+      <w:proofErr w:type="spellEnd"/>
+      <w:r>
+        <w:t xml:space="preserve"> response. Wi</w:t>
+      </w:r>
+      <w:r>
+        <w:t>ll this affect signal response?</w:t>
+      </w:r>
+    </w:p>
+    <w:p>
+      <w:pPr>
+        <w:pStyle w:val="ListParagraph"/>
+        <w:numPr>
+          <w:ilvl w:val="1"/>
+          <w:numId w:val="13"/>
+        </w:numPr>
+        <w:spacing w:after="0" w:line="240" w:lineRule="auto"/>
+        <w:jc w:val="both"/>
+      </w:pPr>
+      <w:r>
+        <w:t xml:space="preserve">Simulation shows that small values of coupling capacitors (C &lt; 100nF) irreconcilably alters the magnitude response. Capacitor values too </w:t>
+      </w:r>
+      <w:r>
+        <w:t>large cause</w:t>
+      </w:r>
+      <w:r>
+        <w:t xml:space="preserve"> large phase shifts that are undesirable, but lack any signal magnitude alteration. In simulation</w:t>
+      </w:r>
+      <w:r>
+        <w:t>,</w:t>
+      </w:r>
+      <w:r>
+        <w:t xml:space="preserve"> a coupling capacitor linking an ideal voltage source to </w:t>
+      </w:r>
+      <w:r>
+        <w:t xml:space="preserve">the filter with a value of </w:t>
+      </w:r>
+      <m:oMath>
+        <m:r>
+          <w:rPr>
+            <w:rFonts w:ascii="Cambria Math" w:hAnsi="Cambria Math"/>
+          </w:rPr>
+          <m:t>10μF</m:t>
+        </m:r>
+      </m:oMath>
+      <w:r>
+        <w:rPr>
+          <w:rFonts w:eastAsiaTheme="minorEastAsia"/>
+        </w:rPr>
+        <w:t xml:space="preserve"> results in amplitude attenuation in frequencies less than 20Hz, which are not of any use for this audio application</w:t>
+      </w:r>
+      <w:r>
+        <w:rPr>
+          <w:rFonts w:eastAsiaTheme="minorEastAsia"/>
+        </w:rPr>
+        <w:t>,</w:t>
+      </w:r>
+      <w:r>
+        <w:rPr>
+          <w:rFonts w:eastAsiaTheme="minorEastAsia"/>
+        </w:rPr>
+        <w:t xml:space="preserve"> and also resembles the </w:t>
+      </w:r>
+      <w:proofErr w:type="spellStart"/>
+      <w:r>
+        <w:rPr>
+          <w:rFonts w:eastAsiaTheme="minorEastAsia"/>
+        </w:rPr>
+        <w:t>bandpass</w:t>
+      </w:r>
+      <w:proofErr w:type="spellEnd"/>
+      <w:r>
+        <w:rPr>
+          <w:rFonts w:eastAsiaTheme="minorEastAsia"/>
+        </w:rPr>
+        <w:t xml:space="preserve"> shape originally desired.</w:t>
+      </w:r>
+      <w:r>
+        <w:rPr>
+          <w:rFonts w:eastAsiaTheme="minorEastAsia"/>
+        </w:rPr>
+        <w:t xml:space="preserve"> Still further investigation is needed on the effect of the phase delay</w:t>
+      </w:r>
+      <w:r>
+        <w:rPr>
+          <w:rFonts w:eastAsiaTheme="minorEastAsia"/>
+        </w:rPr>
+        <w:t xml:space="preserve"> on</w:t>
+      </w:r>
+      <w:r>
+        <w:rPr>
+          <w:rFonts w:eastAsiaTheme="minorEastAsia"/>
+        </w:rPr>
+        <w:t xml:space="preserve"> the </w:t>
+      </w:r>
+      <w:r>
+        <w:rPr>
+          <w:rFonts w:eastAsiaTheme="minorEastAsia"/>
+        </w:rPr>
+        <w:t>filtered signal.</w:t>
+      </w:r>
+    </w:p>
+    <w:p>
+      <w:pPr>
+        <w:pStyle w:val="ListParagraph"/>
+        <w:numPr>
+          <w:ilvl w:val="0"/>
+          <w:numId w:val="13"/>
+        </w:numPr>
+        <w:spacing w:after="0" w:line="240" w:lineRule="auto"/>
+        <w:jc w:val="both"/>
+      </w:pPr>
+      <w:r>
+        <w:t xml:space="preserve">DC pass-through. </w:t>
+      </w:r>
+    </w:p>
+    <w:p>
+      <w:pPr>
+        <w:pStyle w:val="ListParagraph"/>
+        <w:numPr>
+          <w:ilvl w:val="1"/>
+          <w:numId w:val="13"/>
+        </w:numPr>
+        <w:spacing w:after="0" w:line="240" w:lineRule="auto"/>
+        <w:jc w:val="both"/>
+      </w:pPr>
+      <w:proofErr w:type="spellStart"/>
+      <w:r>
+        <w:t>Bandpass</w:t>
+      </w:r>
+      <w:proofErr w:type="spellEnd"/>
+      <w:r>
+        <w:t xml:space="preserve"> filter is still going to pass some measure of DC, which is undesirable for the MCU. In order to avoid the DC portion, a coupling capacitor could b</w:t>
+      </w:r>
+      <w:r>
+        <w:t xml:space="preserve">e used. However, considering that low </w:t>
+      </w:r>
+      <w:proofErr w:type="spellStart"/>
+      <w:r>
+        <w:t>frequencys</w:t>
+      </w:r>
+      <w:proofErr w:type="spellEnd"/>
+      <w:r>
+        <w:t xml:space="preserve"> from 0 – 20Hz will create no aliasing, the justification for using a </w:t>
+      </w:r>
+      <w:proofErr w:type="spellStart"/>
+      <w:r>
+        <w:t>bandpass</w:t>
+      </w:r>
+      <w:proofErr w:type="spellEnd"/>
+      <w:r>
+        <w:t xml:space="preserve"> diminishes </w:t>
+      </w:r>
+      <w:r>
+        <w:t>as there is the potential for extra components</w:t>
+      </w:r>
+      <w:r>
+        <w:t>,</w:t>
+      </w:r>
+      <w:r>
+        <w:t xml:space="preserve"> when the coupling capacitor for the </w:t>
+      </w:r>
+      <w:proofErr w:type="spellStart"/>
+      <w:r>
+        <w:t>lowpass</w:t>
+      </w:r>
+      <w:proofErr w:type="spellEnd"/>
+      <w:r>
+        <w:t xml:space="preserve"> filter essentially accomplishes the same job</w:t>
+      </w:r>
+      <w:r>
+        <w:t>.</w:t>
       </w:r>
     </w:p>
     <w:p>
       <w:pPr>
         <w:spacing w:after="0" w:line="240" w:lineRule="auto"/>
         <w:ind w:left="720"/>
-      </w:pPr>
-      <w:r>
-        <w:tab/>
-      </w:r>
-      <w:r>
-        <w:t>Bandpass filter is still going to pass some measure of DC, which is undesirable for the MCU. In order to avoid the DC portion, a coupling capacitor could b</w:t>
-      </w:r>
-      <w:r>
-        <w:t xml:space="preserve">e used. However, considering that low frequencys from 0 – 20Hz will create no aliasing, the justification for using a </w:t>
-      </w:r>
-      <w:r>
-        <w:lastRenderedPageBreak/>
-        <w:t>bandpass</w:t>
-      </w:r>
-      <w:r>
-        <w:t xml:space="preserve"> diminishes </w:t>
-      </w:r>
-      <w:r>
-        <w:t>as there is the potential for extra components when the coupling capacitor for the lowpass filter essentially accomplishes the same job</w:t>
-      </w:r>
-      <w:r>
-        <w:t>.</w:t>
-      </w:r>
-    </w:p>
-    <w:p>
-      <w:pPr>
-        <w:spacing w:after="0" w:line="240" w:lineRule="auto"/>
-        <w:ind w:left="720"/>
-      </w:pPr>
-    </w:p>
-    <w:p>
-      <w:pPr>
-        <w:spacing w:after="0" w:line="240" w:lineRule="auto"/>
+        <w:jc w:val="both"/>
+      </w:pPr>
+    </w:p>
+    <w:p>
+      <w:pPr>
+        <w:spacing w:after="0" w:line="240" w:lineRule="auto"/>
+        <w:jc w:val="both"/>
         <w:rPr>
           <w:b/>
         </w:rPr>
@@ -551,16 +1090,19 @@
     <w:p>
       <w:pPr>
         <w:spacing w:after="0" w:line="240" w:lineRule="auto"/>
-      </w:pPr>
-    </w:p>
-    <w:p>
-      <w:pPr>
-        <w:spacing w:after="0" w:line="240" w:lineRule="auto"/>
-      </w:pPr>
-    </w:p>
-    <w:p>
-      <w:pPr>
-        <w:spacing w:after="0" w:line="240" w:lineRule="auto"/>
+        <w:jc w:val="both"/>
+      </w:pPr>
+    </w:p>
+    <w:p>
+      <w:pPr>
+        <w:spacing w:after="0" w:line="240" w:lineRule="auto"/>
+        <w:jc w:val="both"/>
+      </w:pPr>
+    </w:p>
+    <w:p>
+      <w:pPr>
+        <w:spacing w:after="0" w:line="240" w:lineRule="auto"/>
+        <w:jc w:val="both"/>
         <w:rPr>
           <w:b/>
         </w:rPr>
@@ -571,18 +1113,36 @@
         </w:rPr>
         <w:t>Inverter</w:t>
       </w:r>
-    </w:p>
-    <w:p>
-      <w:pPr>
-        <w:spacing w:after="0" w:line="240" w:lineRule="auto"/>
+      <w:r>
         <w:rPr>
           <w:b/>
         </w:rPr>
-      </w:pPr>
-    </w:p>
-    <w:p>
-      <w:pPr>
-        <w:spacing w:after="0" w:line="240" w:lineRule="auto"/>
+        <w:t>/Amplifier</w:t>
+      </w:r>
+    </w:p>
+    <w:p>
+      <w:pPr>
+        <w:spacing w:after="0" w:line="240" w:lineRule="auto"/>
+        <w:jc w:val="both"/>
+      </w:pPr>
+      <w:r>
+        <w:tab/>
+        <w:t>Due to this being an audio application, inversion of the signal may be irrelevant.</w:t>
+      </w:r>
+    </w:p>
+    <w:p>
+      <w:pPr>
+        <w:spacing w:after="0" w:line="240" w:lineRule="auto"/>
+        <w:jc w:val="both"/>
+        <w:rPr>
+          <w:b/>
+        </w:rPr>
+      </w:pPr>
+    </w:p>
+    <w:p>
+      <w:pPr>
+        <w:spacing w:after="0" w:line="240" w:lineRule="auto"/>
+        <w:jc w:val="both"/>
         <w:rPr>
           <w:b/>
         </w:rPr>
@@ -602,6 +1162,7 @@
           <w:numId w:val="4"/>
         </w:numPr>
         <w:spacing w:after="0" w:line="240" w:lineRule="auto"/>
+        <w:jc w:val="both"/>
       </w:pPr>
       <w:r>
         <w:t>Gain Bandwidth / Op-Amp attenuation</w:t>
@@ -615,6 +1176,7 @@
           <w:numId w:val="4"/>
         </w:numPr>
         <w:spacing w:after="0" w:line="240" w:lineRule="auto"/>
+        <w:jc w:val="both"/>
       </w:pPr>
       <w:r>
         <w:t>Transfer function characteristics?</w:t>
@@ -628,9 +1190,18 @@
           <w:numId w:val="4"/>
         </w:numPr>
         <w:spacing w:after="0" w:line="240" w:lineRule="auto"/>
-      </w:pPr>
-      <w:r>
-        <w:t>Butterworth, chebyshev, etc.</w:t>
+        <w:jc w:val="both"/>
+      </w:pPr>
+      <w:r>
+        <w:t xml:space="preserve">Butterworth, </w:t>
+      </w:r>
+      <w:proofErr w:type="spellStart"/>
+      <w:r>
+        <w:t>chebyshev</w:t>
+      </w:r>
+      <w:proofErr w:type="spellEnd"/>
+      <w:r>
+        <w:t>, etc.</w:t>
       </w:r>
     </w:p>
     <w:p>
@@ -641,6 +1212,7 @@
           <w:numId w:val="4"/>
         </w:numPr>
         <w:spacing w:after="0" w:line="240" w:lineRule="auto"/>
+        <w:jc w:val="both"/>
       </w:pPr>
       <w:r>
         <w:t>Amax ripple</w:t>
@@ -654,6 +1226,7 @@
           <w:numId w:val="4"/>
         </w:numPr>
         <w:spacing w:after="0" w:line="240" w:lineRule="auto"/>
+        <w:jc w:val="both"/>
       </w:pPr>
       <w:r>
         <w:t>What is sufficient?</w:t>
@@ -662,16 +1235,19 @@
     <w:p>
       <w:pPr>
         <w:spacing w:after="0" w:line="240" w:lineRule="auto"/>
-      </w:pPr>
-    </w:p>
-    <w:p>
-      <w:pPr>
-        <w:spacing w:after="0" w:line="240" w:lineRule="auto"/>
-      </w:pPr>
-    </w:p>
-    <w:p>
-      <w:pPr>
-        <w:spacing w:after="0" w:line="240" w:lineRule="auto"/>
+        <w:jc w:val="both"/>
+      </w:pPr>
+    </w:p>
+    <w:p>
+      <w:pPr>
+        <w:spacing w:after="0" w:line="240" w:lineRule="auto"/>
+        <w:jc w:val="both"/>
+      </w:pPr>
+    </w:p>
+    <w:p>
+      <w:pPr>
+        <w:spacing w:after="0" w:line="240" w:lineRule="auto"/>
+        <w:jc w:val="both"/>
         <w:rPr>
           <w:b/>
         </w:rPr>
@@ -687,6 +1263,7 @@
       <w:pPr>
         <w:pStyle w:val="ListParagraph"/>
         <w:spacing w:after="0" w:line="240" w:lineRule="auto"/>
+        <w:jc w:val="both"/>
         <w:rPr>
           <w:u w:val="single"/>
         </w:rPr>
@@ -706,6 +1283,7 @@
           <w:numId w:val="9"/>
         </w:numPr>
         <w:spacing w:after="0" w:line="240" w:lineRule="auto"/>
+        <w:jc w:val="both"/>
       </w:pPr>
       <w:r>
         <w:t>Filter response type</w:t>
@@ -719,6 +1297,7 @@
           <w:numId w:val="9"/>
         </w:numPr>
         <w:spacing w:after="0" w:line="240" w:lineRule="auto"/>
+        <w:jc w:val="both"/>
       </w:pPr>
       <w:r>
         <w:t>Butterworth</w:t>
@@ -732,6 +1311,7 @@
           <w:numId w:val="9"/>
         </w:numPr>
         <w:spacing w:after="0" w:line="240" w:lineRule="auto"/>
+        <w:jc w:val="both"/>
       </w:pPr>
       <w:r>
         <w:t>Filter topology</w:t>
@@ -745,12 +1325,11 @@
           <w:numId w:val="9"/>
         </w:numPr>
         <w:spacing w:after="0" w:line="240" w:lineRule="auto"/>
+        <w:jc w:val="both"/>
       </w:pPr>
       <w:r>
         <w:t>Multiple feedback, single amplifier</w:t>
       </w:r>
-      <w:bookmarkStart w:id="0" w:name="_GoBack"/>
-      <w:bookmarkEnd w:id="0"/>
     </w:p>
     <w:p>
       <w:pPr>
@@ -760,8 +1339,10 @@
           <w:numId w:val="9"/>
         </w:numPr>
         <w:spacing w:after="0" w:line="240" w:lineRule="auto"/>
-      </w:pPr>
-      <w:r>
+        <w:jc w:val="both"/>
+      </w:pPr>
+      <w:r>
+        <w:lastRenderedPageBreak/>
         <w:t>Passband</w:t>
       </w:r>
     </w:p>
@@ -773,6 +1354,7 @@
           <w:numId w:val="9"/>
         </w:numPr>
         <w:spacing w:after="0" w:line="240" w:lineRule="auto"/>
+        <w:jc w:val="both"/>
       </w:pPr>
       <m:oMath>
         <m:r>
@@ -791,6 +1373,7 @@
           <w:numId w:val="9"/>
         </w:numPr>
         <w:spacing w:after="0" w:line="240" w:lineRule="auto"/>
+        <w:jc w:val="both"/>
       </w:pPr>
       <w:r>
         <w:t>Stopband</w:t>
@@ -804,6 +1387,7 @@
           <w:numId w:val="9"/>
         </w:numPr>
         <w:spacing w:after="0" w:line="240" w:lineRule="auto"/>
+        <w:jc w:val="both"/>
       </w:pPr>
       <w:r>
         <w:t>TBD</w:t>
@@ -812,11 +1396,13 @@
     <w:p>
       <w:pPr>
         <w:spacing w:after="0" w:line="240" w:lineRule="auto"/>
-      </w:pPr>
-    </w:p>
-    <w:p>
-      <w:pPr>
-        <w:spacing w:after="0" w:line="240" w:lineRule="auto"/>
+        <w:jc w:val="both"/>
+      </w:pPr>
+    </w:p>
+    <w:p>
+      <w:pPr>
+        <w:spacing w:after="0" w:line="240" w:lineRule="auto"/>
+        <w:jc w:val="both"/>
       </w:pPr>
       <w:hyperlink r:id="rId6" w:history="1">
         <w:r>
@@ -1101,6 +1687,92 @@
     </w:lvl>
   </w:abstractNum>
   <w:abstractNum w:abstractNumId="3" w15:restartNumberingAfterBreak="0">
+    <w:nsid w:val="1BF40F73"/>
+    <w:multiLevelType w:val="hybridMultilevel"/>
+    <w:tmpl w:val="B80C3D9E"/>
+    <w:lvl w:ilvl="0" w:tplc="0409000F">
+      <w:start w:val="1"/>
+      <w:numFmt w:val="decimal"/>
+      <w:lvlText w:val="%1."/>
+      <w:lvlJc w:val="left"/>
+      <w:pPr>
+        <w:ind w:left="1800" w:hanging="360"/>
+      </w:pPr>
+    </w:lvl>
+    <w:lvl w:ilvl="1" w:tplc="04090019" w:tentative="1">
+      <w:start w:val="1"/>
+      <w:numFmt w:val="lowerLetter"/>
+      <w:lvlText w:val="%2."/>
+      <w:lvlJc w:val="left"/>
+      <w:pPr>
+        <w:ind w:left="2520" w:hanging="360"/>
+      </w:pPr>
+    </w:lvl>
+    <w:lvl w:ilvl="2" w:tplc="0409001B" w:tentative="1">
+      <w:start w:val="1"/>
+      <w:numFmt w:val="lowerRoman"/>
+      <w:lvlText w:val="%3."/>
+      <w:lvlJc w:val="right"/>
+      <w:pPr>
+        <w:ind w:left="3240" w:hanging="180"/>
+      </w:pPr>
+    </w:lvl>
+    <w:lvl w:ilvl="3" w:tplc="0409000F" w:tentative="1">
+      <w:start w:val="1"/>
+      <w:numFmt w:val="decimal"/>
+      <w:lvlText w:val="%4."/>
+      <w:lvlJc w:val="left"/>
+      <w:pPr>
+        <w:ind w:left="3960" w:hanging="360"/>
+      </w:pPr>
+    </w:lvl>
+    <w:lvl w:ilvl="4" w:tplc="04090019" w:tentative="1">
+      <w:start w:val="1"/>
+      <w:numFmt w:val="lowerLetter"/>
+      <w:lvlText w:val="%5."/>
+      <w:lvlJc w:val="left"/>
+      <w:pPr>
+        <w:ind w:left="4680" w:hanging="360"/>
+      </w:pPr>
+    </w:lvl>
+    <w:lvl w:ilvl="5" w:tplc="0409001B" w:tentative="1">
+      <w:start w:val="1"/>
+      <w:numFmt w:val="lowerRoman"/>
+      <w:lvlText w:val="%6."/>
+      <w:lvlJc w:val="right"/>
+      <w:pPr>
+        <w:ind w:left="5400" w:hanging="180"/>
+      </w:pPr>
+    </w:lvl>
+    <w:lvl w:ilvl="6" w:tplc="0409000F" w:tentative="1">
+      <w:start w:val="1"/>
+      <w:numFmt w:val="decimal"/>
+      <w:lvlText w:val="%7."/>
+      <w:lvlJc w:val="left"/>
+      <w:pPr>
+        <w:ind w:left="6120" w:hanging="360"/>
+      </w:pPr>
+    </w:lvl>
+    <w:lvl w:ilvl="7" w:tplc="04090019" w:tentative="1">
+      <w:start w:val="1"/>
+      <w:numFmt w:val="lowerLetter"/>
+      <w:lvlText w:val="%8."/>
+      <w:lvlJc w:val="left"/>
+      <w:pPr>
+        <w:ind w:left="6840" w:hanging="360"/>
+      </w:pPr>
+    </w:lvl>
+    <w:lvl w:ilvl="8" w:tplc="0409001B" w:tentative="1">
+      <w:start w:val="1"/>
+      <w:numFmt w:val="lowerRoman"/>
+      <w:lvlText w:val="%9."/>
+      <w:lvlJc w:val="right"/>
+      <w:pPr>
+        <w:ind w:left="7560" w:hanging="180"/>
+      </w:pPr>
+    </w:lvl>
+  </w:abstractNum>
+  <w:abstractNum w:abstractNumId="4" w15:restartNumberingAfterBreak="0">
     <w:nsid w:val="27151C0B"/>
     <w:multiLevelType w:val="hybridMultilevel"/>
     <w:tmpl w:val="263646E0"/>
@@ -1186,7 +1858,7 @@
       </w:pPr>
     </w:lvl>
   </w:abstractNum>
-  <w:abstractNum w:abstractNumId="4" w15:restartNumberingAfterBreak="0">
+  <w:abstractNum w:abstractNumId="5" w15:restartNumberingAfterBreak="0">
     <w:nsid w:val="2CBB4738"/>
     <w:multiLevelType w:val="hybridMultilevel"/>
     <w:tmpl w:val="C60C2D54"/>
@@ -1272,7 +1944,7 @@
       </w:pPr>
     </w:lvl>
   </w:abstractNum>
-  <w:abstractNum w:abstractNumId="5" w15:restartNumberingAfterBreak="0">
+  <w:abstractNum w:abstractNumId="6" w15:restartNumberingAfterBreak="0">
     <w:nsid w:val="30AE377F"/>
     <w:multiLevelType w:val="hybridMultilevel"/>
     <w:tmpl w:val="9542A90E"/>
@@ -1358,7 +2030,7 @@
       </w:pPr>
     </w:lvl>
   </w:abstractNum>
-  <w:abstractNum w:abstractNumId="6" w15:restartNumberingAfterBreak="0">
+  <w:abstractNum w:abstractNumId="7" w15:restartNumberingAfterBreak="0">
     <w:nsid w:val="39325FE0"/>
     <w:multiLevelType w:val="hybridMultilevel"/>
     <w:tmpl w:val="9ADC6FA8"/>
@@ -1444,7 +2116,7 @@
       </w:pPr>
     </w:lvl>
   </w:abstractNum>
-  <w:abstractNum w:abstractNumId="7" w15:restartNumberingAfterBreak="0">
+  <w:abstractNum w:abstractNumId="8" w15:restartNumberingAfterBreak="0">
     <w:nsid w:val="39327A9C"/>
     <w:multiLevelType w:val="hybridMultilevel"/>
     <w:tmpl w:val="E9724A60"/>
@@ -1530,7 +2202,7 @@
       </w:pPr>
     </w:lvl>
   </w:abstractNum>
-  <w:abstractNum w:abstractNumId="8" w15:restartNumberingAfterBreak="0">
+  <w:abstractNum w:abstractNumId="9" w15:restartNumberingAfterBreak="0">
     <w:nsid w:val="3B254929"/>
     <w:multiLevelType w:val="hybridMultilevel"/>
     <w:tmpl w:val="C9740258"/>
@@ -1616,7 +2288,7 @@
       </w:pPr>
     </w:lvl>
   </w:abstractNum>
-  <w:abstractNum w:abstractNumId="9" w15:restartNumberingAfterBreak="0">
+  <w:abstractNum w:abstractNumId="10" w15:restartNumberingAfterBreak="0">
     <w:nsid w:val="3B613840"/>
     <w:multiLevelType w:val="hybridMultilevel"/>
     <w:tmpl w:val="37FE7700"/>
@@ -1702,7 +2374,7 @@
       </w:pPr>
     </w:lvl>
   </w:abstractNum>
-  <w:abstractNum w:abstractNumId="10" w15:restartNumberingAfterBreak="0">
+  <w:abstractNum w:abstractNumId="11" w15:restartNumberingAfterBreak="0">
     <w:nsid w:val="58C849C4"/>
     <w:multiLevelType w:val="hybridMultilevel"/>
     <w:tmpl w:val="442A5E44"/>
@@ -1785,6 +2457,92 @@
       <w:lvlJc w:val="right"/>
       <w:pPr>
         <w:ind w:left="6480" w:hanging="180"/>
+      </w:pPr>
+    </w:lvl>
+  </w:abstractNum>
+  <w:abstractNum w:abstractNumId="12" w15:restartNumberingAfterBreak="0">
+    <w:nsid w:val="5D420119"/>
+    <w:multiLevelType w:val="hybridMultilevel"/>
+    <w:tmpl w:val="94504AD0"/>
+    <w:lvl w:ilvl="0" w:tplc="0409000F">
+      <w:start w:val="1"/>
+      <w:numFmt w:val="decimal"/>
+      <w:lvlText w:val="%1."/>
+      <w:lvlJc w:val="left"/>
+      <w:pPr>
+        <w:ind w:left="1800" w:hanging="360"/>
+      </w:pPr>
+    </w:lvl>
+    <w:lvl w:ilvl="1" w:tplc="04090019">
+      <w:start w:val="1"/>
+      <w:numFmt w:val="lowerLetter"/>
+      <w:lvlText w:val="%2."/>
+      <w:lvlJc w:val="left"/>
+      <w:pPr>
+        <w:ind w:left="2520" w:hanging="360"/>
+      </w:pPr>
+    </w:lvl>
+    <w:lvl w:ilvl="2" w:tplc="0409001B" w:tentative="1">
+      <w:start w:val="1"/>
+      <w:numFmt w:val="lowerRoman"/>
+      <w:lvlText w:val="%3."/>
+      <w:lvlJc w:val="right"/>
+      <w:pPr>
+        <w:ind w:left="3240" w:hanging="180"/>
+      </w:pPr>
+    </w:lvl>
+    <w:lvl w:ilvl="3" w:tplc="0409000F" w:tentative="1">
+      <w:start w:val="1"/>
+      <w:numFmt w:val="decimal"/>
+      <w:lvlText w:val="%4."/>
+      <w:lvlJc w:val="left"/>
+      <w:pPr>
+        <w:ind w:left="3960" w:hanging="360"/>
+      </w:pPr>
+    </w:lvl>
+    <w:lvl w:ilvl="4" w:tplc="04090019" w:tentative="1">
+      <w:start w:val="1"/>
+      <w:numFmt w:val="lowerLetter"/>
+      <w:lvlText w:val="%5."/>
+      <w:lvlJc w:val="left"/>
+      <w:pPr>
+        <w:ind w:left="4680" w:hanging="360"/>
+      </w:pPr>
+    </w:lvl>
+    <w:lvl w:ilvl="5" w:tplc="0409001B" w:tentative="1">
+      <w:start w:val="1"/>
+      <w:numFmt w:val="lowerRoman"/>
+      <w:lvlText w:val="%6."/>
+      <w:lvlJc w:val="right"/>
+      <w:pPr>
+        <w:ind w:left="5400" w:hanging="180"/>
+      </w:pPr>
+    </w:lvl>
+    <w:lvl w:ilvl="6" w:tplc="0409000F" w:tentative="1">
+      <w:start w:val="1"/>
+      <w:numFmt w:val="decimal"/>
+      <w:lvlText w:val="%7."/>
+      <w:lvlJc w:val="left"/>
+      <w:pPr>
+        <w:ind w:left="6120" w:hanging="360"/>
+      </w:pPr>
+    </w:lvl>
+    <w:lvl w:ilvl="7" w:tplc="04090019" w:tentative="1">
+      <w:start w:val="1"/>
+      <w:numFmt w:val="lowerLetter"/>
+      <w:lvlText w:val="%8."/>
+      <w:lvlJc w:val="left"/>
+      <w:pPr>
+        <w:ind w:left="6840" w:hanging="360"/>
+      </w:pPr>
+    </w:lvl>
+    <w:lvl w:ilvl="8" w:tplc="0409001B" w:tentative="1">
+      <w:start w:val="1"/>
+      <w:numFmt w:val="lowerRoman"/>
+      <w:lvlText w:val="%9."/>
+      <w:lvlJc w:val="right"/>
+      <w:pPr>
+        <w:ind w:left="7560" w:hanging="180"/>
       </w:pPr>
     </w:lvl>
   </w:abstractNum>
@@ -1792,34 +2550,40 @@
     <w:abstractNumId w:val="1"/>
   </w:num>
   <w:num w:numId="2">
-    <w:abstractNumId w:val="7"/>
+    <w:abstractNumId w:val="8"/>
   </w:num>
   <w:num w:numId="3">
+    <w:abstractNumId w:val="5"/>
+  </w:num>
+  <w:num w:numId="4">
+    <w:abstractNumId w:val="11"/>
+  </w:num>
+  <w:num w:numId="5">
     <w:abstractNumId w:val="4"/>
   </w:num>
-  <w:num w:numId="4">
-    <w:abstractNumId w:val="10"/>
-  </w:num>
-  <w:num w:numId="5">
-    <w:abstractNumId w:val="3"/>
-  </w:num>
   <w:num w:numId="6">
-    <w:abstractNumId w:val="8"/>
+    <w:abstractNumId w:val="9"/>
   </w:num>
   <w:num w:numId="7">
-    <w:abstractNumId w:val="9"/>
+    <w:abstractNumId w:val="10"/>
   </w:num>
   <w:num w:numId="8">
     <w:abstractNumId w:val="2"/>
   </w:num>
   <w:num w:numId="9">
-    <w:abstractNumId w:val="5"/>
+    <w:abstractNumId w:val="6"/>
   </w:num>
   <w:num w:numId="10">
-    <w:abstractNumId w:val="6"/>
+    <w:abstractNumId w:val="7"/>
   </w:num>
   <w:num w:numId="11">
     <w:abstractNumId w:val="0"/>
+  </w:num>
+  <w:num w:numId="12">
+    <w:abstractNumId w:val="3"/>
+  </w:num>
+  <w:num w:numId="13">
+    <w:abstractNumId w:val="12"/>
   </w:num>
 </w:numbering>
 </file>
@@ -2592,7 +3356,7 @@
 </file>
 
 <file path=customXml/itemProps1.xml><?xml version="1.0" encoding="utf-8"?>
-<ds:datastoreItem xmlns:ds="http://schemas.openxmlformats.org/officeDocument/2006/customXml" ds:itemID="{1836D26F-FD06-46C4-B746-3C4024673D29}">
+<ds:datastoreItem xmlns:ds="http://schemas.openxmlformats.org/officeDocument/2006/customXml" ds:itemID="{8EB772F4-3F22-427B-B56F-075087B62ACA}">
   <ds:schemaRefs>
     <ds:schemaRef ds:uri="http://schemas.openxmlformats.org/officeDocument/2006/bibliography"/>
   </ds:schemaRefs>

</xml_diff>

<commit_message>
Answered questions in documentation
Addressed gain issues in sallen and key topology
</commit_message>
<xml_diff>
--- a/Documentation.docx
+++ b/Documentation.docx
@@ -99,8 +99,6 @@
       <w:r>
         <w:t xml:space="preserve"> at 20 kHz, as the attenuation close to that frequency will minimally impact the tonality of an expected guitar input.</w:t>
       </w:r>
-      <w:bookmarkStart w:id="0" w:name="_GoBack"/>
-      <w:bookmarkEnd w:id="0"/>
     </w:p>
     <w:p>
       <w:pPr>
@@ -410,13 +408,16 @@
         <w:jc w:val="both"/>
       </w:pPr>
       <w:r>
-        <w:t>Amplifier gain</w:t>
-      </w:r>
-      <w:r>
-        <w:t xml:space="preserve"> directly</w:t>
-      </w:r>
-      <w:r>
-        <w:t xml:space="preserve"> affects the Q factor</w:t>
+        <w:rPr>
+          <w:u w:val="single"/>
+        </w:rPr>
+        <w:t>Impossible</w:t>
+      </w:r>
+      <w:r>
+        <w:t xml:space="preserve"> to implement for higher order filters due to the required gain for the needed Q factors to produce a correctly shaped response. The gain levels quickly </w:t>
+      </w:r>
+      <w:r>
+        <w:t xml:space="preserve">creates signal voltage beyond the rails. </w:t>
       </w:r>
     </w:p>
     <w:p>
@@ -430,16 +431,7 @@
         <w:jc w:val="both"/>
       </w:pPr>
       <w:r>
-        <w:t>*</w:t>
-      </w:r>
-      <w:r>
-        <w:t xml:space="preserve">If resistors are </w:t>
-      </w:r>
-      <w:r>
-        <w:t>properly matched</w:t>
-      </w:r>
-      <w:r>
-        <w:t>, gain should remain constant due to sensitivity and TCO.</w:t>
+        <w:t>It needs to be investigated if a low order filter implementation is possible (order of 2 for example), providing that the filter still meets spec. This is going to require real world experimentation.</w:t>
       </w:r>
     </w:p>
     <w:p>
@@ -451,9 +443,27 @@
         </w:numPr>
         <w:spacing w:after="0" w:line="240" w:lineRule="auto"/>
         <w:jc w:val="both"/>
-      </w:pPr>
-      <w:r>
-        <w:t>Gain restrictions greatly limit Q factor to be no more than 1</w:t>
+        <w:rPr>
+          <w:color w:val="808080" w:themeColor="background1" w:themeShade="80"/>
+        </w:rPr>
+      </w:pPr>
+      <w:r>
+        <w:rPr>
+          <w:color w:val="808080" w:themeColor="background1" w:themeShade="80"/>
+        </w:rPr>
+        <w:t>Amplifier gain</w:t>
+      </w:r>
+      <w:r>
+        <w:rPr>
+          <w:color w:val="808080" w:themeColor="background1" w:themeShade="80"/>
+        </w:rPr>
+        <w:t xml:space="preserve"> directly</w:t>
+      </w:r>
+      <w:r>
+        <w:rPr>
+          <w:color w:val="808080" w:themeColor="background1" w:themeShade="80"/>
+        </w:rPr>
+        <w:t xml:space="preserve"> affects the Q factor</w:t>
       </w:r>
     </w:p>
     <w:p>
@@ -465,6 +475,67 @@
         </w:numPr>
         <w:spacing w:after="0" w:line="240" w:lineRule="auto"/>
         <w:jc w:val="both"/>
+        <w:rPr>
+          <w:color w:val="808080" w:themeColor="background1" w:themeShade="80"/>
+        </w:rPr>
+      </w:pPr>
+      <w:r>
+        <w:rPr>
+          <w:color w:val="808080" w:themeColor="background1" w:themeShade="80"/>
+        </w:rPr>
+        <w:t>*</w:t>
+      </w:r>
+      <w:r>
+        <w:rPr>
+          <w:color w:val="808080" w:themeColor="background1" w:themeShade="80"/>
+        </w:rPr>
+        <w:t xml:space="preserve">If resistors are </w:t>
+      </w:r>
+      <w:r>
+        <w:rPr>
+          <w:color w:val="808080" w:themeColor="background1" w:themeShade="80"/>
+        </w:rPr>
+        <w:t>properly matched</w:t>
+      </w:r>
+      <w:r>
+        <w:rPr>
+          <w:color w:val="808080" w:themeColor="background1" w:themeShade="80"/>
+        </w:rPr>
+        <w:t>, gain should remain constant due to sensitivity and TCO.</w:t>
+      </w:r>
+    </w:p>
+    <w:p>
+      <w:pPr>
+        <w:pStyle w:val="ListParagraph"/>
+        <w:numPr>
+          <w:ilvl w:val="3"/>
+          <w:numId w:val="5"/>
+        </w:numPr>
+        <w:spacing w:after="0" w:line="240" w:lineRule="auto"/>
+        <w:jc w:val="both"/>
+        <w:rPr>
+          <w:color w:val="808080" w:themeColor="background1" w:themeShade="80"/>
+        </w:rPr>
+      </w:pPr>
+      <w:r>
+        <w:rPr>
+          <w:color w:val="808080" w:themeColor="background1" w:themeShade="80"/>
+        </w:rPr>
+        <w:t>Gain restrictions greatly limit Q factor to be no more than 1</w:t>
+      </w:r>
+    </w:p>
+    <w:p>
+      <w:pPr>
+        <w:pStyle w:val="ListParagraph"/>
+        <w:numPr>
+          <w:ilvl w:val="4"/>
+          <w:numId w:val="5"/>
+        </w:numPr>
+        <w:spacing w:after="0" w:line="240" w:lineRule="auto"/>
+        <w:jc w:val="both"/>
+        <w:rPr>
+          <w:color w:val="808080" w:themeColor="background1" w:themeShade="80"/>
+        </w:rPr>
       </w:pPr>
       <m:oMath>
         <m:sSub>
@@ -473,6 +544,7 @@
               <w:rPr>
                 <w:rFonts w:ascii="Cambria Math" w:hAnsi="Cambria Math"/>
                 <w:i/>
+                <w:color w:val="808080" w:themeColor="background1" w:themeShade="80"/>
               </w:rPr>
             </m:ctrlPr>
           </m:sSubPr>
@@ -480,6 +552,7 @@
             <m:r>
               <w:rPr>
                 <w:rFonts w:ascii="Cambria Math" w:hAnsi="Cambria Math"/>
+                <w:color w:val="808080" w:themeColor="background1" w:themeShade="80"/>
               </w:rPr>
               <m:t>Q</m:t>
             </m:r>
@@ -488,6 +561,7 @@
             <m:r>
               <w:rPr>
                 <w:rFonts w:ascii="Cambria Math" w:hAnsi="Cambria Math"/>
+                <w:color w:val="808080" w:themeColor="background1" w:themeShade="80"/>
               </w:rPr>
               <m:t>P</m:t>
             </m:r>
@@ -496,6 +570,7 @@
         <m:r>
           <w:rPr>
             <w:rFonts w:ascii="Cambria Math" w:hAnsi="Cambria Math"/>
+            <w:color w:val="808080" w:themeColor="background1" w:themeShade="80"/>
           </w:rPr>
           <m:t>=</m:t>
         </m:r>
@@ -505,6 +580,7 @@
               <w:rPr>
                 <w:rFonts w:ascii="Cambria Math" w:hAnsi="Cambria Math"/>
                 <w:i/>
+                <w:color w:val="808080" w:themeColor="background1" w:themeShade="80"/>
               </w:rPr>
             </m:ctrlPr>
           </m:fPr>
@@ -512,6 +588,7 @@
             <m:r>
               <w:rPr>
                 <w:rFonts w:ascii="Cambria Math" w:hAnsi="Cambria Math"/>
+                <w:color w:val="808080" w:themeColor="background1" w:themeShade="80"/>
               </w:rPr>
               <m:t>1</m:t>
             </m:r>
@@ -520,6 +597,7 @@
             <m:r>
               <w:rPr>
                 <w:rFonts w:ascii="Cambria Math" w:hAnsi="Cambria Math"/>
+                <w:color w:val="808080" w:themeColor="background1" w:themeShade="80"/>
               </w:rPr>
               <m:t>3-</m:t>
             </m:r>
@@ -529,6 +607,7 @@
                   <w:rPr>
                     <w:rFonts w:ascii="Cambria Math" w:hAnsi="Cambria Math"/>
                     <w:i/>
+                    <w:color w:val="808080" w:themeColor="background1" w:themeShade="80"/>
                   </w:rPr>
                 </m:ctrlPr>
               </m:sSubPr>
@@ -536,6 +615,7 @@
                 <m:r>
                   <w:rPr>
                     <w:rFonts w:ascii="Cambria Math" w:hAnsi="Cambria Math"/>
+                    <w:color w:val="808080" w:themeColor="background1" w:themeShade="80"/>
                   </w:rPr>
                   <m:t>μ</m:t>
                 </m:r>
@@ -544,6 +624,7 @@
                 <m:r>
                   <w:rPr>
                     <w:rFonts w:ascii="Cambria Math" w:hAnsi="Cambria Math"/>
+                    <w:color w:val="808080" w:themeColor="background1" w:themeShade="80"/>
                   </w:rPr>
                   <m:t>A</m:t>
                 </m:r>
@@ -554,6 +635,7 @@
         <m:r>
           <w:rPr>
             <w:rFonts w:ascii="Cambria Math" w:eastAsiaTheme="minorEastAsia" w:hAnsi="Cambria Math"/>
+            <w:color w:val="808080" w:themeColor="background1" w:themeShade="80"/>
           </w:rPr>
           <m:t xml:space="preserve">,            </m:t>
         </m:r>
@@ -563,6 +645,7 @@
               <w:rPr>
                 <w:rFonts w:ascii="Cambria Math" w:eastAsiaTheme="minorEastAsia" w:hAnsi="Cambria Math"/>
                 <w:i/>
+                <w:color w:val="808080" w:themeColor="background1" w:themeShade="80"/>
               </w:rPr>
             </m:ctrlPr>
           </m:sSubPr>
@@ -570,6 +653,7 @@
             <m:r>
               <w:rPr>
                 <w:rFonts w:ascii="Cambria Math" w:eastAsiaTheme="minorEastAsia" w:hAnsi="Cambria Math"/>
+                <w:color w:val="808080" w:themeColor="background1" w:themeShade="80"/>
               </w:rPr>
               <m:t>μ</m:t>
             </m:r>
@@ -578,6 +662,7 @@
             <m:r>
               <w:rPr>
                 <w:rFonts w:ascii="Cambria Math" w:eastAsiaTheme="minorEastAsia" w:hAnsi="Cambria Math"/>
+                <w:color w:val="808080" w:themeColor="background1" w:themeShade="80"/>
               </w:rPr>
               <m:t>A</m:t>
             </m:r>
@@ -586,6 +671,7 @@
         <m:r>
           <w:rPr>
             <w:rFonts w:ascii="Cambria Math" w:eastAsiaTheme="minorEastAsia" w:hAnsi="Cambria Math"/>
+            <w:color w:val="808080" w:themeColor="background1" w:themeShade="80"/>
           </w:rPr>
           <m:t xml:space="preserve">= </m:t>
         </m:r>
@@ -595,6 +681,7 @@
               <w:rPr>
                 <w:rFonts w:ascii="Cambria Math" w:eastAsiaTheme="minorEastAsia" w:hAnsi="Cambria Math"/>
                 <w:i/>
+                <w:color w:val="808080" w:themeColor="background1" w:themeShade="80"/>
               </w:rPr>
             </m:ctrlPr>
           </m:sSubPr>
@@ -602,6 +689,7 @@
             <m:r>
               <w:rPr>
                 <w:rFonts w:ascii="Cambria Math" w:eastAsiaTheme="minorEastAsia" w:hAnsi="Cambria Math"/>
+                <w:color w:val="808080" w:themeColor="background1" w:themeShade="80"/>
               </w:rPr>
               <m:t>K</m:t>
             </m:r>
@@ -610,6 +698,7 @@
             <m:r>
               <w:rPr>
                 <w:rFonts w:ascii="Cambria Math" w:eastAsiaTheme="minorEastAsia" w:hAnsi="Cambria Math"/>
+                <w:color w:val="808080" w:themeColor="background1" w:themeShade="80"/>
               </w:rPr>
               <m:t>LP</m:t>
             </m:r>
@@ -618,6 +707,7 @@
         <m:r>
           <w:rPr>
             <w:rFonts w:ascii="Cambria Math" w:eastAsiaTheme="minorEastAsia" w:hAnsi="Cambria Math"/>
+            <w:color w:val="808080" w:themeColor="background1" w:themeShade="80"/>
           </w:rPr>
           <m:t>≤2</m:t>
         </m:r>
@@ -632,12 +722,16 @@
         </w:numPr>
         <w:spacing w:after="0" w:line="240" w:lineRule="auto"/>
         <w:jc w:val="both"/>
-      </w:pPr>
-      <w:r>
-        <w:t>Negative feedback path requires 1 additional resistor compared to the multiple feedback topology</w:t>
-      </w:r>
-      <w:r>
-        <w:t>.</w:t>
+        <w:rPr>
+          <w:color w:val="808080" w:themeColor="background1" w:themeShade="80"/>
+        </w:rPr>
+      </w:pPr>
+      <w:r>
+        <w:rPr>
+          <w:color w:val="808080" w:themeColor="background1" w:themeShade="80"/>
+        </w:rPr>
+        <w:lastRenderedPageBreak/>
+        <w:t>Negative feedback path requires 1 additional resistor compared to the multiple feedback topology.</w:t>
       </w:r>
     </w:p>
     <w:p>
@@ -670,7 +764,13 @@
         <w:jc w:val="both"/>
       </w:pPr>
       <w:r>
-        <w:t>Out of the question due to unnecessary extra cost of extra op-amps.</w:t>
+        <w:t>Out of the question</w:t>
+      </w:r>
+      <w:r>
+        <w:t>, in general,</w:t>
+      </w:r>
+      <w:r>
+        <w:t xml:space="preserve"> due to unnecessary extra cost of extra op-amps.</w:t>
       </w:r>
     </w:p>
     <w:p>
@@ -717,7 +817,6 @@
       </w:pPr>
       <w:proofErr w:type="spellStart"/>
       <w:r>
-        <w:lastRenderedPageBreak/>
         <w:t>Lowpass</w:t>
       </w:r>
       <w:proofErr w:type="spellEnd"/>
@@ -758,9 +857,15 @@
         </w:numPr>
         <w:spacing w:after="0" w:line="240" w:lineRule="auto"/>
         <w:jc w:val="both"/>
+        <w:rPr>
+          <w:color w:val="808080" w:themeColor="background1" w:themeShade="80"/>
+        </w:rPr>
       </w:pPr>
       <w:proofErr w:type="spellStart"/>
       <w:r>
+        <w:rPr>
+          <w:color w:val="808080" w:themeColor="background1" w:themeShade="80"/>
+        </w:rPr>
         <w:t>Bandpass</w:t>
       </w:r>
       <w:proofErr w:type="spellEnd"/>
@@ -810,15 +915,27 @@
         </w:numPr>
         <w:spacing w:after="0" w:line="240" w:lineRule="auto"/>
         <w:jc w:val="both"/>
-      </w:pPr>
-      <w:r>
+        <w:rPr>
+          <w:color w:val="808080" w:themeColor="background1" w:themeShade="80"/>
+        </w:rPr>
+      </w:pPr>
+      <w:r>
+        <w:rPr>
+          <w:color w:val="808080" w:themeColor="background1" w:themeShade="80"/>
+        </w:rPr>
         <w:t>20 – 20kHz</w:t>
       </w:r>
       <w:r>
+        <w:rPr>
+          <w:color w:val="808080" w:themeColor="background1" w:themeShade="80"/>
+        </w:rPr>
         <w:t xml:space="preserve"> for </w:t>
       </w:r>
       <w:proofErr w:type="spellStart"/>
       <w:r>
+        <w:rPr>
+          <w:color w:val="808080" w:themeColor="background1" w:themeShade="80"/>
+        </w:rPr>
         <w:t>bandpass</w:t>
       </w:r>
       <w:proofErr w:type="spellEnd"/>
@@ -917,7 +1034,21 @@
         <w:t>large cause</w:t>
       </w:r>
       <w:r>
-        <w:t xml:space="preserve"> large phase shifts that are undesirable, but lack any signal magnitude alteration. In simulation</w:t>
+        <w:t xml:space="preserve"> large phase shifts that are undesirable, but lack any signal magnitude alteration. </w:t>
+      </w:r>
+    </w:p>
+    <w:p>
+      <w:pPr>
+        <w:pStyle w:val="ListParagraph"/>
+        <w:numPr>
+          <w:ilvl w:val="1"/>
+          <w:numId w:val="13"/>
+        </w:numPr>
+        <w:spacing w:after="0" w:line="240" w:lineRule="auto"/>
+        <w:jc w:val="both"/>
+      </w:pPr>
+      <w:r>
+        <w:t>In simulation</w:t>
       </w:r>
       <w:r>
         <w:t>,</w:t>
@@ -1004,7 +1135,50 @@
         <w:jc w:val="both"/>
       </w:pPr>
       <w:r>
-        <w:t xml:space="preserve">DC pass-through. </w:t>
+        <w:rPr>
+          <w:color w:val="FF0000"/>
+        </w:rPr>
+        <w:t>DC pass-through?</w:t>
+      </w:r>
+      <w:r>
+        <w:rPr>
+          <w:color w:val="FF0000"/>
+        </w:rPr>
+        <w:t xml:space="preserve"> </w:t>
+      </w:r>
+      <w:r>
+        <w:rPr>
+          <w:b/>
+          <w:i/>
+          <w:color w:val="00B050"/>
+        </w:rPr>
+        <w:t>A</w:t>
+      </w:r>
+      <w:r>
+        <w:rPr>
+          <w:b/>
+          <w:i/>
+          <w:color w:val="00B050"/>
+        </w:rPr>
+        <w:t xml:space="preserve"> </w:t>
+      </w:r>
+      <w:proofErr w:type="spellStart"/>
+      <w:r>
+        <w:rPr>
+          <w:b/>
+          <w:i/>
+          <w:color w:val="00B050"/>
+        </w:rPr>
+        <w:t>lowpass</w:t>
+      </w:r>
+      <w:proofErr w:type="spellEnd"/>
+      <w:r>
+        <w:rPr>
+          <w:b/>
+          <w:i/>
+          <w:color w:val="00B050"/>
+        </w:rPr>
+        <w:t xml:space="preserve"> response will be used</w:t>
       </w:r>
     </w:p>
     <w:p>
@@ -1026,32 +1200,50 @@
         <w:t xml:space="preserve"> filter is still going to pass some measure of DC, which is undesirable for the MCU. In order to avoid the DC portion, a coupling capacitor could b</w:t>
       </w:r>
       <w:r>
-        <w:t xml:space="preserve">e used. However, considering that low </w:t>
+        <w:t>e used. However</w:t>
+      </w:r>
+      <w:r>
+        <w:t>, considering that low frequencie</w:t>
+      </w:r>
+      <w:r>
+        <w:t xml:space="preserve">s from 0 – 20Hz will create no aliasing, the justification for using a </w:t>
       </w:r>
       <w:proofErr w:type="spellStart"/>
       <w:r>
-        <w:t>frequencys</w:t>
+        <w:t>bandpass</w:t>
       </w:r>
       <w:proofErr w:type="spellEnd"/>
       <w:r>
-        <w:t xml:space="preserve"> from 0 – 20Hz will create no aliasing, the justification for using a </w:t>
+        <w:t xml:space="preserve"> diminishes </w:t>
+      </w:r>
+      <w:r>
+        <w:t>as there is the potential for extra components</w:t>
+      </w:r>
+      <w:r>
+        <w:t>,</w:t>
+      </w:r>
+      <w:r>
+        <w:t xml:space="preserve"> when the coupling capacitor for the </w:t>
       </w:r>
       <w:proofErr w:type="spellStart"/>
       <w:r>
-        <w:t>bandpass</w:t>
+        <w:t>lowpass</w:t>
       </w:r>
       <w:proofErr w:type="spellEnd"/>
       <w:r>
-        <w:t xml:space="preserve"> diminishes </w:t>
-      </w:r>
-      <w:r>
-        <w:t>as there is the potential for extra components</w:t>
-      </w:r>
-      <w:r>
-        <w:t>,</w:t>
-      </w:r>
-      <w:r>
-        <w:t xml:space="preserve"> when the coupling capacitor for the </w:t>
+        <w:t xml:space="preserve"> </w:t>
+      </w:r>
+      <w:r>
+        <w:t>filter essentially accomplishes the same job</w:t>
+      </w:r>
+      <w:r>
+        <w:t>.</w:t>
+      </w:r>
+      <w:r>
+        <w:t xml:space="preserve"> </w:t>
+      </w:r>
+      <w:r>
+        <w:t xml:space="preserve">Thus, a </w:t>
       </w:r>
       <w:proofErr w:type="spellStart"/>
       <w:r>
@@ -1059,10 +1251,7 @@
       </w:r>
       <w:proofErr w:type="spellEnd"/>
       <w:r>
-        <w:t xml:space="preserve"> filter essentially accomplishes the same job</w:t>
-      </w:r>
-      <w:r>
-        <w:t>.</w:t>
+        <w:t xml:space="preserve"> response will be used</w:t>
       </w:r>
     </w:p>
     <w:p>
@@ -1151,8 +1340,28 @@
         <w:rPr>
           <w:b/>
         </w:rPr>
-        <w:t>General Issues</w:t>
-      </w:r>
+        <w:t>General I</w:t>
+      </w:r>
+      <w:r>
+        <w:rPr>
+          <w:b/>
+        </w:rPr>
+        <w:t>ssues</w:t>
+      </w:r>
+      <w:r>
+        <w:rPr>
+          <w:b/>
+        </w:rPr>
+        <w:t xml:space="preserve"> to be </w:t>
+      </w:r>
+      <w:proofErr w:type="gramStart"/>
+      <w:r>
+        <w:rPr>
+          <w:b/>
+        </w:rPr>
+        <w:t>Addressed</w:t>
+      </w:r>
+      <w:proofErr w:type="gramEnd"/>
     </w:p>
     <w:p>
       <w:pPr>
@@ -1172,6 +1381,20 @@
       <w:pPr>
         <w:pStyle w:val="ListParagraph"/>
         <w:numPr>
+          <w:ilvl w:val="1"/>
+          <w:numId w:val="4"/>
+        </w:numPr>
+        <w:spacing w:after="0" w:line="240" w:lineRule="auto"/>
+        <w:jc w:val="both"/>
+      </w:pPr>
+      <w:r>
+        <w:t>Gain is low, thus opening up bandwidth</w:t>
+      </w:r>
+    </w:p>
+    <w:p>
+      <w:pPr>
+        <w:pStyle w:val="ListParagraph"/>
+        <w:numPr>
           <w:ilvl w:val="0"/>
           <w:numId w:val="4"/>
         </w:numPr>
@@ -1193,15 +1416,10 @@
         <w:jc w:val="both"/>
       </w:pPr>
       <w:r>
-        <w:t xml:space="preserve">Butterworth, </w:t>
-      </w:r>
-      <w:proofErr w:type="spellStart"/>
-      <w:r>
-        <w:t>chebyshev</w:t>
-      </w:r>
-      <w:proofErr w:type="spellEnd"/>
-      <w:r>
-        <w:t>, etc.</w:t>
+        <w:t>Butterworth, C</w:t>
+      </w:r>
+      <w:r>
+        <w:t>hebyshev, etc.</w:t>
       </w:r>
     </w:p>
     <w:p>
@@ -1217,6 +1435,8 @@
       <w:r>
         <w:t>Amax ripple</w:t>
       </w:r>
+      <w:bookmarkStart w:id="0" w:name="_GoBack"/>
+      <w:bookmarkEnd w:id="0"/>
     </w:p>
     <w:p>
       <w:pPr>
@@ -1229,7 +1449,22 @@
         <w:jc w:val="both"/>
       </w:pPr>
       <w:r>
+        <w:lastRenderedPageBreak/>
         <w:t>What is sufficient?</w:t>
+      </w:r>
+    </w:p>
+    <w:p>
+      <w:pPr>
+        <w:pStyle w:val="ListParagraph"/>
+        <w:numPr>
+          <w:ilvl w:val="1"/>
+          <w:numId w:val="4"/>
+        </w:numPr>
+        <w:spacing w:after="0" w:line="240" w:lineRule="auto"/>
+        <w:jc w:val="both"/>
+      </w:pPr>
+      <w:r>
+        <w:t>This will matter more if a Chebyshev response is desired.</w:t>
       </w:r>
     </w:p>
     <w:p>
@@ -1342,7 +1577,6 @@
         <w:jc w:val="both"/>
       </w:pPr>
       <w:r>
-        <w:lastRenderedPageBreak/>
         <w:t>Passband</w:t>
       </w:r>
     </w:p>
@@ -2482,7 +2716,7 @@
         <w:ind w:left="2520" w:hanging="360"/>
       </w:pPr>
     </w:lvl>
-    <w:lvl w:ilvl="2" w:tplc="0409001B" w:tentative="1">
+    <w:lvl w:ilvl="2" w:tplc="0409001B">
       <w:start w:val="1"/>
       <w:numFmt w:val="lowerRoman"/>
       <w:lvlText w:val="%3."/>
@@ -3356,7 +3590,7 @@
 </file>
 
 <file path=customXml/itemProps1.xml><?xml version="1.0" encoding="utf-8"?>
-<ds:datastoreItem xmlns:ds="http://schemas.openxmlformats.org/officeDocument/2006/customXml" ds:itemID="{8EB772F4-3F22-427B-B56F-075087B62ACA}">
+<ds:datastoreItem xmlns:ds="http://schemas.openxmlformats.org/officeDocument/2006/customXml" ds:itemID="{0049430D-526B-486B-9AB6-3A5DAF2A8736}">
   <ds:schemaRefs>
     <ds:schemaRef ds:uri="http://schemas.openxmlformats.org/officeDocument/2006/bibliography"/>
   </ds:schemaRefs>

</xml_diff>

<commit_message>
Added: Documentation and Simulation
Continued documentation. Fixed previous Q factor theory mistake in
simulation. Simulation still not producing valid results: Need to check
math
</commit_message>
<xml_diff>
--- a/Documentation.docx
+++ b/Documentation.docx
@@ -167,7 +167,10 @@
         <w:jc w:val="both"/>
       </w:pPr>
       <w:r>
-        <w:t>Higher stability</w:t>
+        <w:t>High</w:t>
+      </w:r>
+      <w:r>
+        <w:t xml:space="preserve"> stability</w:t>
       </w:r>
     </w:p>
     <w:p>
@@ -215,7 +218,12 @@
         <w:t>Stability may become critical as one of the goals of this filter is to have a sharp cutoff by the Q factor using as little p</w:t>
       </w:r>
       <w:r>
-        <w:t>arts as possible to reduce cost, thus minimizing filter order.</w:t>
+        <w:t>arts as possible to reduce cost, thus minimizing filter order</w:t>
+      </w:r>
+      <w:bookmarkStart w:id="0" w:name="_GoBack"/>
+      <w:bookmarkEnd w:id="0"/>
+      <w:r>
+        <w:t>.</w:t>
       </w:r>
     </w:p>
     <w:p>
@@ -250,6 +258,20 @@
       <w:pPr>
         <w:pStyle w:val="ListParagraph"/>
         <w:numPr>
+          <w:ilvl w:val="3"/>
+          <w:numId w:val="5"/>
+        </w:numPr>
+        <w:spacing w:after="0" w:line="240" w:lineRule="auto"/>
+        <w:jc w:val="both"/>
+      </w:pPr>
+      <w:r>
+        <w:t>Less phase delay</w:t>
+      </w:r>
+    </w:p>
+    <w:p>
+      <w:pPr>
+        <w:pStyle w:val="ListParagraph"/>
+        <w:numPr>
           <w:ilvl w:val="2"/>
           <w:numId w:val="5"/>
         </w:numPr>
@@ -408,6 +430,20 @@
         <w:jc w:val="both"/>
       </w:pPr>
       <w:r>
+        <w:t>Low stability?</w:t>
+      </w:r>
+    </w:p>
+    <w:p>
+      <w:pPr>
+        <w:pStyle w:val="ListParagraph"/>
+        <w:numPr>
+          <w:ilvl w:val="3"/>
+          <w:numId w:val="5"/>
+        </w:numPr>
+        <w:spacing w:after="0" w:line="240" w:lineRule="auto"/>
+        <w:jc w:val="both"/>
+      </w:pPr>
+      <w:r>
         <w:rPr>
           <w:u w:val="single"/>
         </w:rPr>
@@ -438,30 +474,44 @@
       <w:pPr>
         <w:pStyle w:val="ListParagraph"/>
         <w:numPr>
+          <w:ilvl w:val="5"/>
+          <w:numId w:val="5"/>
+        </w:numPr>
+        <w:spacing w:after="0" w:line="240" w:lineRule="auto"/>
+        <w:jc w:val="both"/>
+      </w:pPr>
+      <w:r>
+        <w:t>A filter order of 2 is possible</w:t>
+      </w:r>
+    </w:p>
+    <w:p>
+      <w:pPr>
+        <w:pStyle w:val="ListParagraph"/>
+        <w:numPr>
           <w:ilvl w:val="3"/>
           <w:numId w:val="5"/>
         </w:numPr>
         <w:spacing w:after="0" w:line="240" w:lineRule="auto"/>
         <w:jc w:val="both"/>
         <w:rPr>
-          <w:color w:val="808080" w:themeColor="background1" w:themeShade="80"/>
-        </w:rPr>
-      </w:pPr>
-      <w:r>
-        <w:rPr>
-          <w:color w:val="808080" w:themeColor="background1" w:themeShade="80"/>
+          <w:color w:val="000000" w:themeColor="text1"/>
+        </w:rPr>
+      </w:pPr>
+      <w:r>
+        <w:rPr>
+          <w:color w:val="000000" w:themeColor="text1"/>
         </w:rPr>
         <w:t>Amplifier gain</w:t>
       </w:r>
       <w:r>
         <w:rPr>
-          <w:color w:val="808080" w:themeColor="background1" w:themeShade="80"/>
+          <w:color w:val="000000" w:themeColor="text1"/>
         </w:rPr>
         <w:t xml:space="preserve"> directly</w:t>
       </w:r>
       <w:r>
         <w:rPr>
-          <w:color w:val="808080" w:themeColor="background1" w:themeShade="80"/>
+          <w:color w:val="000000" w:themeColor="text1"/>
         </w:rPr>
         <w:t xml:space="preserve"> affects the Q factor</w:t>
       </w:r>
@@ -476,30 +526,30 @@
         <w:spacing w:after="0" w:line="240" w:lineRule="auto"/>
         <w:jc w:val="both"/>
         <w:rPr>
-          <w:color w:val="808080" w:themeColor="background1" w:themeShade="80"/>
-        </w:rPr>
-      </w:pPr>
-      <w:r>
-        <w:rPr>
-          <w:color w:val="808080" w:themeColor="background1" w:themeShade="80"/>
+          <w:color w:val="000000" w:themeColor="text1"/>
+        </w:rPr>
+      </w:pPr>
+      <w:r>
+        <w:rPr>
+          <w:color w:val="000000" w:themeColor="text1"/>
         </w:rPr>
         <w:t>*</w:t>
       </w:r>
       <w:r>
         <w:rPr>
-          <w:color w:val="808080" w:themeColor="background1" w:themeShade="80"/>
+          <w:color w:val="000000" w:themeColor="text1"/>
         </w:rPr>
         <w:t xml:space="preserve">If resistors are </w:t>
       </w:r>
       <w:r>
         <w:rPr>
-          <w:color w:val="808080" w:themeColor="background1" w:themeShade="80"/>
+          <w:color w:val="000000" w:themeColor="text1"/>
         </w:rPr>
         <w:t>properly matched</w:t>
       </w:r>
       <w:r>
         <w:rPr>
-          <w:color w:val="808080" w:themeColor="background1" w:themeShade="80"/>
+          <w:color w:val="000000" w:themeColor="text1"/>
         </w:rPr>
         <w:t>, gain should remain constant due to sensitivity and TCO.</w:t>
       </w:r>
@@ -514,12 +564,12 @@
         <w:spacing w:after="0" w:line="240" w:lineRule="auto"/>
         <w:jc w:val="both"/>
         <w:rPr>
-          <w:color w:val="808080" w:themeColor="background1" w:themeShade="80"/>
-        </w:rPr>
-      </w:pPr>
-      <w:r>
-        <w:rPr>
-          <w:color w:val="808080" w:themeColor="background1" w:themeShade="80"/>
+          <w:color w:val="000000" w:themeColor="text1"/>
+        </w:rPr>
+      </w:pPr>
+      <w:r>
+        <w:rPr>
+          <w:color w:val="000000" w:themeColor="text1"/>
         </w:rPr>
         <w:t>Gain restrictions greatly limit Q factor to be no more than 1</w:t>
       </w:r>
@@ -534,7 +584,7 @@
         <w:spacing w:after="0" w:line="240" w:lineRule="auto"/>
         <w:jc w:val="both"/>
         <w:rPr>
-          <w:color w:val="808080" w:themeColor="background1" w:themeShade="80"/>
+          <w:color w:val="000000" w:themeColor="text1"/>
         </w:rPr>
       </w:pPr>
       <m:oMath>
@@ -544,7 +594,7 @@
               <w:rPr>
                 <w:rFonts w:ascii="Cambria Math" w:hAnsi="Cambria Math"/>
                 <w:i/>
-                <w:color w:val="808080" w:themeColor="background1" w:themeShade="80"/>
+                <w:color w:val="000000" w:themeColor="text1"/>
               </w:rPr>
             </m:ctrlPr>
           </m:sSubPr>
@@ -552,7 +602,7 @@
             <m:r>
               <w:rPr>
                 <w:rFonts w:ascii="Cambria Math" w:hAnsi="Cambria Math"/>
-                <w:color w:val="808080" w:themeColor="background1" w:themeShade="80"/>
+                <w:color w:val="000000" w:themeColor="text1"/>
               </w:rPr>
               <m:t>Q</m:t>
             </m:r>
@@ -561,7 +611,7 @@
             <m:r>
               <w:rPr>
                 <w:rFonts w:ascii="Cambria Math" w:hAnsi="Cambria Math"/>
-                <w:color w:val="808080" w:themeColor="background1" w:themeShade="80"/>
+                <w:color w:val="000000" w:themeColor="text1"/>
               </w:rPr>
               <m:t>P</m:t>
             </m:r>
@@ -570,7 +620,7 @@
         <m:r>
           <w:rPr>
             <w:rFonts w:ascii="Cambria Math" w:hAnsi="Cambria Math"/>
-            <w:color w:val="808080" w:themeColor="background1" w:themeShade="80"/>
+            <w:color w:val="000000" w:themeColor="text1"/>
           </w:rPr>
           <m:t>=</m:t>
         </m:r>
@@ -580,7 +630,7 @@
               <w:rPr>
                 <w:rFonts w:ascii="Cambria Math" w:hAnsi="Cambria Math"/>
                 <w:i/>
-                <w:color w:val="808080" w:themeColor="background1" w:themeShade="80"/>
+                <w:color w:val="000000" w:themeColor="text1"/>
               </w:rPr>
             </m:ctrlPr>
           </m:fPr>
@@ -588,7 +638,7 @@
             <m:r>
               <w:rPr>
                 <w:rFonts w:ascii="Cambria Math" w:hAnsi="Cambria Math"/>
-                <w:color w:val="808080" w:themeColor="background1" w:themeShade="80"/>
+                <w:color w:val="000000" w:themeColor="text1"/>
               </w:rPr>
               <m:t>1</m:t>
             </m:r>
@@ -597,7 +647,7 @@
             <m:r>
               <w:rPr>
                 <w:rFonts w:ascii="Cambria Math" w:hAnsi="Cambria Math"/>
-                <w:color w:val="808080" w:themeColor="background1" w:themeShade="80"/>
+                <w:color w:val="000000" w:themeColor="text1"/>
               </w:rPr>
               <m:t>3-</m:t>
             </m:r>
@@ -607,7 +657,7 @@
                   <w:rPr>
                     <w:rFonts w:ascii="Cambria Math" w:hAnsi="Cambria Math"/>
                     <w:i/>
-                    <w:color w:val="808080" w:themeColor="background1" w:themeShade="80"/>
+                    <w:color w:val="000000" w:themeColor="text1"/>
                   </w:rPr>
                 </m:ctrlPr>
               </m:sSubPr>
@@ -615,7 +665,7 @@
                 <m:r>
                   <w:rPr>
                     <w:rFonts w:ascii="Cambria Math" w:hAnsi="Cambria Math"/>
-                    <w:color w:val="808080" w:themeColor="background1" w:themeShade="80"/>
+                    <w:color w:val="000000" w:themeColor="text1"/>
                   </w:rPr>
                   <m:t>μ</m:t>
                 </m:r>
@@ -624,7 +674,7 @@
                 <m:r>
                   <w:rPr>
                     <w:rFonts w:ascii="Cambria Math" w:hAnsi="Cambria Math"/>
-                    <w:color w:val="808080" w:themeColor="background1" w:themeShade="80"/>
+                    <w:color w:val="000000" w:themeColor="text1"/>
                   </w:rPr>
                   <m:t>A</m:t>
                 </m:r>
@@ -635,7 +685,7 @@
         <m:r>
           <w:rPr>
             <w:rFonts w:ascii="Cambria Math" w:eastAsiaTheme="minorEastAsia" w:hAnsi="Cambria Math"/>
-            <w:color w:val="808080" w:themeColor="background1" w:themeShade="80"/>
+            <w:color w:val="000000" w:themeColor="text1"/>
           </w:rPr>
           <m:t xml:space="preserve">,            </m:t>
         </m:r>
@@ -645,7 +695,7 @@
               <w:rPr>
                 <w:rFonts w:ascii="Cambria Math" w:eastAsiaTheme="minorEastAsia" w:hAnsi="Cambria Math"/>
                 <w:i/>
-                <w:color w:val="808080" w:themeColor="background1" w:themeShade="80"/>
+                <w:color w:val="000000" w:themeColor="text1"/>
               </w:rPr>
             </m:ctrlPr>
           </m:sSubPr>
@@ -653,7 +703,7 @@
             <m:r>
               <w:rPr>
                 <w:rFonts w:ascii="Cambria Math" w:eastAsiaTheme="minorEastAsia" w:hAnsi="Cambria Math"/>
-                <w:color w:val="808080" w:themeColor="background1" w:themeShade="80"/>
+                <w:color w:val="000000" w:themeColor="text1"/>
               </w:rPr>
               <m:t>μ</m:t>
             </m:r>
@@ -662,7 +712,7 @@
             <m:r>
               <w:rPr>
                 <w:rFonts w:ascii="Cambria Math" w:eastAsiaTheme="minorEastAsia" w:hAnsi="Cambria Math"/>
-                <w:color w:val="808080" w:themeColor="background1" w:themeShade="80"/>
+                <w:color w:val="000000" w:themeColor="text1"/>
               </w:rPr>
               <m:t>A</m:t>
             </m:r>
@@ -671,7 +721,7 @@
         <m:r>
           <w:rPr>
             <w:rFonts w:ascii="Cambria Math" w:eastAsiaTheme="minorEastAsia" w:hAnsi="Cambria Math"/>
-            <w:color w:val="808080" w:themeColor="background1" w:themeShade="80"/>
+            <w:color w:val="000000" w:themeColor="text1"/>
           </w:rPr>
           <m:t xml:space="preserve">= </m:t>
         </m:r>
@@ -681,7 +731,7 @@
               <w:rPr>
                 <w:rFonts w:ascii="Cambria Math" w:eastAsiaTheme="minorEastAsia" w:hAnsi="Cambria Math"/>
                 <w:i/>
-                <w:color w:val="808080" w:themeColor="background1" w:themeShade="80"/>
+                <w:color w:val="000000" w:themeColor="text1"/>
               </w:rPr>
             </m:ctrlPr>
           </m:sSubPr>
@@ -689,7 +739,7 @@
             <m:r>
               <w:rPr>
                 <w:rFonts w:ascii="Cambria Math" w:eastAsiaTheme="minorEastAsia" w:hAnsi="Cambria Math"/>
-                <w:color w:val="808080" w:themeColor="background1" w:themeShade="80"/>
+                <w:color w:val="000000" w:themeColor="text1"/>
               </w:rPr>
               <m:t>K</m:t>
             </m:r>
@@ -698,7 +748,7 @@
             <m:r>
               <w:rPr>
                 <w:rFonts w:ascii="Cambria Math" w:eastAsiaTheme="minorEastAsia" w:hAnsi="Cambria Math"/>
-                <w:color w:val="808080" w:themeColor="background1" w:themeShade="80"/>
+                <w:color w:val="000000" w:themeColor="text1"/>
               </w:rPr>
               <m:t>LP</m:t>
             </m:r>
@@ -707,7 +757,7 @@
         <m:r>
           <w:rPr>
             <w:rFonts w:ascii="Cambria Math" w:eastAsiaTheme="minorEastAsia" w:hAnsi="Cambria Math"/>
-            <w:color w:val="808080" w:themeColor="background1" w:themeShade="80"/>
+            <w:color w:val="000000" w:themeColor="text1"/>
           </w:rPr>
           <m:t>≤2</m:t>
         </m:r>
@@ -723,14 +773,13 @@
         <w:spacing w:after="0" w:line="240" w:lineRule="auto"/>
         <w:jc w:val="both"/>
         <w:rPr>
-          <w:color w:val="808080" w:themeColor="background1" w:themeShade="80"/>
-        </w:rPr>
-      </w:pPr>
-      <w:r>
-        <w:rPr>
-          <w:color w:val="808080" w:themeColor="background1" w:themeShade="80"/>
-        </w:rPr>
-        <w:lastRenderedPageBreak/>
+          <w:color w:val="000000" w:themeColor="text1"/>
+        </w:rPr>
+      </w:pPr>
+      <w:r>
+        <w:rPr>
+          <w:color w:val="000000" w:themeColor="text1"/>
+        </w:rPr>
         <w:t>Negative feedback path requires 1 additional resistor compared to the multiple feedback topology.</w:t>
       </w:r>
     </w:p>
@@ -1152,32 +1201,24 @@
           <w:i/>
           <w:color w:val="00B050"/>
         </w:rPr>
-        <w:t>A</w:t>
-      </w:r>
+        <w:t xml:space="preserve">A </w:t>
+      </w:r>
+      <w:proofErr w:type="spellStart"/>
       <w:r>
         <w:rPr>
           <w:b/>
           <w:i/>
           <w:color w:val="00B050"/>
         </w:rPr>
-        <w:t xml:space="preserve"> </w:t>
-      </w:r>
-      <w:proofErr w:type="spellStart"/>
+        <w:t>lowpass</w:t>
+      </w:r>
+      <w:proofErr w:type="spellEnd"/>
       <w:r>
         <w:rPr>
           <w:b/>
           <w:i/>
           <w:color w:val="00B050"/>
         </w:rPr>
-        <w:t>lowpass</w:t>
-      </w:r>
-      <w:proofErr w:type="spellEnd"/>
-      <w:r>
-        <w:rPr>
-          <w:b/>
-          <w:i/>
-          <w:color w:val="00B050"/>
-        </w:rPr>
         <w:t xml:space="preserve"> response will be used</w:t>
       </w:r>
     </w:p>
@@ -1256,6 +1297,34 @@
     </w:p>
     <w:p>
       <w:pPr>
+        <w:pStyle w:val="ListParagraph"/>
+        <w:numPr>
+          <w:ilvl w:val="0"/>
+          <w:numId w:val="13"/>
+        </w:numPr>
+        <w:spacing w:after="0" w:line="240" w:lineRule="auto"/>
+        <w:jc w:val="both"/>
+      </w:pPr>
+      <w:r>
+        <w:t>Errors in simulation.</w:t>
+      </w:r>
+    </w:p>
+    <w:p>
+      <w:pPr>
+        <w:pStyle w:val="ListParagraph"/>
+        <w:numPr>
+          <w:ilvl w:val="1"/>
+          <w:numId w:val="13"/>
+        </w:numPr>
+        <w:spacing w:after="0" w:line="240" w:lineRule="auto"/>
+        <w:jc w:val="both"/>
+      </w:pPr>
+      <w:r>
+        <w:t>Possibly due to bad math.</w:t>
+      </w:r>
+    </w:p>
+    <w:p>
+      <w:pPr>
         <w:spacing w:after="0" w:line="240" w:lineRule="auto"/>
         <w:ind w:left="720"/>
         <w:jc w:val="both"/>
@@ -1388,6 +1457,7 @@
         <w:jc w:val="both"/>
       </w:pPr>
       <w:r>
+        <w:lastRenderedPageBreak/>
         <w:t>Gain is low, thus opening up bandwidth</w:t>
       </w:r>
     </w:p>
@@ -1435,8 +1505,6 @@
       <w:r>
         <w:t>Amax ripple</w:t>
       </w:r>
-      <w:bookmarkStart w:id="0" w:name="_GoBack"/>
-      <w:bookmarkEnd w:id="0"/>
     </w:p>
     <w:p>
       <w:pPr>
@@ -1449,7 +1517,6 @@
         <w:jc w:val="both"/>
       </w:pPr>
       <w:r>
-        <w:lastRenderedPageBreak/>
         <w:t>What is sufficient?</w:t>
       </w:r>
     </w:p>
@@ -3590,7 +3657,7 @@
 </file>
 
 <file path=customXml/itemProps1.xml><?xml version="1.0" encoding="utf-8"?>
-<ds:datastoreItem xmlns:ds="http://schemas.openxmlformats.org/officeDocument/2006/customXml" ds:itemID="{0049430D-526B-486B-9AB6-3A5DAF2A8736}">
+<ds:datastoreItem xmlns:ds="http://schemas.openxmlformats.org/officeDocument/2006/customXml" ds:itemID="{A1D65B46-DEC4-4DC7-83D5-F581D1E4ED8C}">
   <ds:schemaRefs>
     <ds:schemaRef ds:uri="http://schemas.openxmlformats.org/officeDocument/2006/bibliography"/>
   </ds:schemaRefs>

</xml_diff>